<commit_message>
a jednak bez inzyniera i wrozbity
</commit_message>
<xml_diff>
--- a/Rozkladki/rozkladki001.docx
+++ b/Rozkladki/rozkladki001.docx
@@ -604,7 +604,25 @@
           <w:szCs w:val="28"/>
           <w:lang w:val="pl-PL"/>
         </w:rPr>
-        <w:t xml:space="preserve"> i nie będę ściemniał Becie bo ta spryciula od razu wykryje ściemę. </w:t>
+        <w:t xml:space="preserve"> i nie będę ściemniał Becie bo ta </w:t>
+      </w:r>
+      <w:proofErr w:type="spellStart"/>
+      <w:r>
+        <w:rPr>
+          <w:sz w:val="28"/>
+          <w:szCs w:val="28"/>
+          <w:lang w:val="pl-PL"/>
+        </w:rPr>
+        <w:t>spryciula</w:t>
+      </w:r>
+      <w:proofErr w:type="spellEnd"/>
+      <w:r>
+        <w:rPr>
+          <w:sz w:val="28"/>
+          <w:szCs w:val="28"/>
+          <w:lang w:val="pl-PL"/>
+        </w:rPr>
+        <w:t xml:space="preserve"> od razu wykryje ściemę. </w:t>
       </w:r>
     </w:p>
     <w:p>
@@ -742,8 +760,18 @@
           <w:szCs w:val="28"/>
           <w:lang w:val="pl-PL"/>
         </w:rPr>
-        <w:t xml:space="preserve"> - rozkładkach</w:t>
-      </w:r>
+        <w:t xml:space="preserve"> - </w:t>
+      </w:r>
+      <w:proofErr w:type="spellStart"/>
+      <w:r>
+        <w:rPr>
+          <w:sz w:val="28"/>
+          <w:szCs w:val="28"/>
+          <w:lang w:val="pl-PL"/>
+        </w:rPr>
+        <w:t>rozkładkach</w:t>
+      </w:r>
+      <w:proofErr w:type="spellEnd"/>
       <w:r>
         <w:rPr>
           <w:sz w:val="28"/>
@@ -758,7 +786,25 @@
           <w:szCs w:val="28"/>
           <w:lang w:val="pl-PL"/>
         </w:rPr>
-        <w:t xml:space="preserve">Poznając zwyczaje rozkładków uczymy się nowego języka, który </w:t>
+        <w:t xml:space="preserve">Poznając zwyczaje </w:t>
+      </w:r>
+      <w:proofErr w:type="spellStart"/>
+      <w:r>
+        <w:rPr>
+          <w:sz w:val="28"/>
+          <w:szCs w:val="28"/>
+          <w:lang w:val="pl-PL"/>
+        </w:rPr>
+        <w:t>rozkładków</w:t>
+      </w:r>
+      <w:proofErr w:type="spellEnd"/>
+      <w:r>
+        <w:rPr>
+          <w:sz w:val="28"/>
+          <w:szCs w:val="28"/>
+          <w:lang w:val="pl-PL"/>
+        </w:rPr>
+        <w:t xml:space="preserve"> uczymy się nowego języka, który </w:t>
       </w:r>
       <w:r>
         <w:rPr>
@@ -855,7 +901,25 @@
           <w:szCs w:val="28"/>
           <w:lang w:val="pl-PL"/>
         </w:rPr>
-        <w:t>Co więcej, rozkładki, o</w:t>
+        <w:t xml:space="preserve">Co więcej, </w:t>
+      </w:r>
+      <w:proofErr w:type="spellStart"/>
+      <w:r>
+        <w:rPr>
+          <w:sz w:val="28"/>
+          <w:szCs w:val="28"/>
+          <w:lang w:val="pl-PL"/>
+        </w:rPr>
+        <w:t>rozkładki</w:t>
+      </w:r>
+      <w:proofErr w:type="spellEnd"/>
+      <w:r>
+        <w:rPr>
+          <w:sz w:val="28"/>
+          <w:szCs w:val="28"/>
+          <w:lang w:val="pl-PL"/>
+        </w:rPr>
+        <w:t>, o</w:t>
       </w:r>
       <w:r>
         <w:rPr>
@@ -1058,7 +1122,25 @@
           <w:szCs w:val="28"/>
           <w:lang w:val="pl-PL"/>
         </w:rPr>
-        <w:t xml:space="preserve"> poniższej bajki, będziecie mieli dodatkowe pytania dotyczące zachowań </w:t>
+        <w:t xml:space="preserve"> poniższej bajki, będziecie mieli dodatkowe pytania dotyczące </w:t>
+      </w:r>
+      <w:proofErr w:type="spellStart"/>
+      <w:r>
+        <w:rPr>
+          <w:sz w:val="28"/>
+          <w:szCs w:val="28"/>
+          <w:lang w:val="pl-PL"/>
+        </w:rPr>
+        <w:t>zachowań</w:t>
+      </w:r>
+      <w:proofErr w:type="spellEnd"/>
+      <w:r>
+        <w:rPr>
+          <w:sz w:val="28"/>
+          <w:szCs w:val="28"/>
+          <w:lang w:val="pl-PL"/>
+        </w:rPr>
+        <w:t xml:space="preserve"> </w:t>
       </w:r>
       <w:r>
         <w:rPr>
@@ -1074,7 +1156,25 @@
           <w:szCs w:val="28"/>
           <w:lang w:val="pl-PL"/>
         </w:rPr>
-        <w:t>, znajdźcie dobrego matematyka i poproście aby opowiedział Wam więcej o rozkładkach.</w:t>
+        <w:t xml:space="preserve">, znajdźcie dobrego matematyka i poproście aby opowiedział Wam więcej o </w:t>
+      </w:r>
+      <w:proofErr w:type="spellStart"/>
+      <w:r>
+        <w:rPr>
+          <w:sz w:val="28"/>
+          <w:szCs w:val="28"/>
+          <w:lang w:val="pl-PL"/>
+        </w:rPr>
+        <w:t>rozkładkach</w:t>
+      </w:r>
+      <w:proofErr w:type="spellEnd"/>
+      <w:r>
+        <w:rPr>
+          <w:sz w:val="28"/>
+          <w:szCs w:val="28"/>
+          <w:lang w:val="pl-PL"/>
+        </w:rPr>
+        <w:t>.</w:t>
       </w:r>
     </w:p>
     <w:p>
@@ -1169,8 +1269,6 @@
           <w:lang w:val="pl-PL"/>
         </w:rPr>
       </w:pPr>
-      <w:bookmarkStart w:id="0" w:name="_GoBack"/>
-      <w:bookmarkEnd w:id="0"/>
     </w:p>
     <w:p>
       <w:pPr>
@@ -1851,7 +1949,27 @@
           <w:szCs w:val="28"/>
           <w:lang w:val="pl-PL"/>
         </w:rPr>
-        <w:t>— To są rozkładki. Jest ich tutaj całkiem dużo, ale ostatnio zrobiły się nieco strachliwe. Jeżeli będziecie przez chwilę nieruchome to przyjdą się Wam przyjrzeć.</w:t>
+        <w:t xml:space="preserve">— To są </w:t>
+      </w:r>
+      <w:proofErr w:type="spellStart"/>
+      <w:r>
+        <w:rPr>
+          <w:rFonts w:asciiTheme="minorHAnsi" w:hAnsiTheme="minorHAnsi"/>
+          <w:sz w:val="28"/>
+          <w:szCs w:val="28"/>
+          <w:lang w:val="pl-PL"/>
+        </w:rPr>
+        <w:t>rozkładki</w:t>
+      </w:r>
+      <w:proofErr w:type="spellEnd"/>
+      <w:r>
+        <w:rPr>
+          <w:rFonts w:asciiTheme="minorHAnsi" w:hAnsiTheme="minorHAnsi"/>
+          <w:sz w:val="28"/>
+          <w:szCs w:val="28"/>
+          <w:lang w:val="pl-PL"/>
+        </w:rPr>
+        <w:t>. Jest ich tutaj całkiem dużo, ale ostatnio zrobiły się nieco strachliwe. Jeżeli będziecie przez chwilę nieruchome to przyjdą się Wam przyjrzeć.</w:t>
       </w:r>
     </w:p>
     <w:p>
@@ -2018,7 +2136,43 @@
           <w:szCs w:val="28"/>
           <w:lang w:val="pl-PL"/>
         </w:rPr>
-        <w:t xml:space="preserve"> Z boku wystawły mu oczy, na na czubku miał kapelusz. Cały stworek skakał na jednej cieniutkiej nóżce.</w:t>
+        <w:t xml:space="preserve"> Z boku </w:t>
+      </w:r>
+      <w:proofErr w:type="spellStart"/>
+      <w:r>
+        <w:rPr>
+          <w:sz w:val="28"/>
+          <w:szCs w:val="28"/>
+          <w:lang w:val="pl-PL"/>
+        </w:rPr>
+        <w:t>wystawły</w:t>
+      </w:r>
+      <w:proofErr w:type="spellEnd"/>
+      <w:r>
+        <w:rPr>
+          <w:sz w:val="28"/>
+          <w:szCs w:val="28"/>
+          <w:lang w:val="pl-PL"/>
+        </w:rPr>
+        <w:t xml:space="preserve"> mu oczy, na </w:t>
+      </w:r>
+      <w:proofErr w:type="spellStart"/>
+      <w:r>
+        <w:rPr>
+          <w:sz w:val="28"/>
+          <w:szCs w:val="28"/>
+          <w:lang w:val="pl-PL"/>
+        </w:rPr>
+        <w:t>na</w:t>
+      </w:r>
+      <w:proofErr w:type="spellEnd"/>
+      <w:r>
+        <w:rPr>
+          <w:sz w:val="28"/>
+          <w:szCs w:val="28"/>
+          <w:lang w:val="pl-PL"/>
+        </w:rPr>
+        <w:t xml:space="preserve"> czubku miał kapelusz. Cały stworek skakał na jednej cieniutkiej nóżce.</w:t>
       </w:r>
     </w:p>
     <w:p>
@@ -2103,7 +2257,25 @@
           <w:szCs w:val="28"/>
           <w:lang w:val="pl-PL"/>
         </w:rPr>
-        <w:t xml:space="preserve">grzecznie odpowiedział rozkładek. </w:t>
+        <w:t xml:space="preserve">grzecznie odpowiedział </w:t>
+      </w:r>
+      <w:proofErr w:type="spellStart"/>
+      <w:r>
+        <w:rPr>
+          <w:sz w:val="28"/>
+          <w:szCs w:val="28"/>
+          <w:lang w:val="pl-PL"/>
+        </w:rPr>
+        <w:t>rozkładek</w:t>
+      </w:r>
+      <w:proofErr w:type="spellEnd"/>
+      <w:r>
+        <w:rPr>
+          <w:sz w:val="28"/>
+          <w:szCs w:val="28"/>
+          <w:lang w:val="pl-PL"/>
+        </w:rPr>
+        <w:t xml:space="preserve">. </w:t>
       </w:r>
     </w:p>
     <w:p>
@@ -2171,7 +2343,25 @@
           <w:szCs w:val="28"/>
           <w:lang w:val="pl-PL"/>
         </w:rPr>
-        <w:t>powiedział rozkładek.</w:t>
+        <w:t xml:space="preserve">powiedział </w:t>
+      </w:r>
+      <w:proofErr w:type="spellStart"/>
+      <w:r>
+        <w:rPr>
+          <w:sz w:val="28"/>
+          <w:szCs w:val="28"/>
+          <w:lang w:val="pl-PL"/>
+        </w:rPr>
+        <w:t>rozkładek</w:t>
+      </w:r>
+      <w:proofErr w:type="spellEnd"/>
+      <w:r>
+        <w:rPr>
+          <w:sz w:val="28"/>
+          <w:szCs w:val="28"/>
+          <w:lang w:val="pl-PL"/>
+        </w:rPr>
+        <w:t>.</w:t>
       </w:r>
     </w:p>
     <w:p>
@@ -2286,15 +2476,33 @@
           <w:szCs w:val="28"/>
           <w:lang w:val="pl-PL"/>
         </w:rPr>
-        <w:t>odpowiedział z uśmiechem rozkła</w:t>
-      </w:r>
-      <w:r>
-        <w:rPr>
-          <w:sz w:val="28"/>
-          <w:szCs w:val="28"/>
-          <w:lang w:val="pl-PL"/>
-        </w:rPr>
-        <w:t>dek.</w:t>
+        <w:t xml:space="preserve">odpowiedział z uśmiechem </w:t>
+      </w:r>
+      <w:proofErr w:type="spellStart"/>
+      <w:r>
+        <w:rPr>
+          <w:sz w:val="28"/>
+          <w:szCs w:val="28"/>
+          <w:lang w:val="pl-PL"/>
+        </w:rPr>
+        <w:t>rozkła</w:t>
+      </w:r>
+      <w:r>
+        <w:rPr>
+          <w:sz w:val="28"/>
+          <w:szCs w:val="28"/>
+          <w:lang w:val="pl-PL"/>
+        </w:rPr>
+        <w:t>dek</w:t>
+      </w:r>
+      <w:proofErr w:type="spellEnd"/>
+      <w:r>
+        <w:rPr>
+          <w:sz w:val="28"/>
+          <w:szCs w:val="28"/>
+          <w:lang w:val="pl-PL"/>
+        </w:rPr>
+        <w:t>.</w:t>
       </w:r>
     </w:p>
     <w:p>
@@ -2469,8 +2677,18 @@
           <w:szCs w:val="28"/>
           <w:lang w:val="pl-PL"/>
         </w:rPr>
-        <w:t xml:space="preserve"> ty nie jesteś. – odpowiedział rozkładek</w:t>
-      </w:r>
+        <w:t xml:space="preserve"> ty nie jesteś. – odpowiedział </w:t>
+      </w:r>
+      <w:proofErr w:type="spellStart"/>
+      <w:r>
+        <w:rPr>
+          <w:sz w:val="28"/>
+          <w:szCs w:val="28"/>
+          <w:lang w:val="pl-PL"/>
+        </w:rPr>
+        <w:t>rozkładek</w:t>
+      </w:r>
+      <w:proofErr w:type="spellEnd"/>
     </w:p>
     <w:p>
       <w:pPr>
@@ -2579,6 +2797,7 @@
         </w:rPr>
         <w:t xml:space="preserve">tego </w:t>
       </w:r>
+      <w:proofErr w:type="spellStart"/>
       <w:r>
         <w:rPr>
           <w:sz w:val="28"/>
@@ -2587,13 +2806,32 @@
         </w:rPr>
         <w:t>rozkładka</w:t>
       </w:r>
-      <w:r>
-        <w:rPr>
-          <w:sz w:val="28"/>
-          <w:szCs w:val="28"/>
-          <w:lang w:val="pl-PL"/>
-        </w:rPr>
-        <w:t>. Może dosyć nietypowe wśród ludzi, ale wśród rozkładków dosyć częste. Cała olbrzymia rodzina rozkładów nazywa się normalnymi i są oba bardzo użyteczne</w:t>
+      <w:proofErr w:type="spellEnd"/>
+      <w:r>
+        <w:rPr>
+          <w:sz w:val="28"/>
+          <w:szCs w:val="28"/>
+          <w:lang w:val="pl-PL"/>
+        </w:rPr>
+        <w:t xml:space="preserve">. Może dosyć nietypowe wśród ludzi, ale wśród </w:t>
+      </w:r>
+      <w:proofErr w:type="spellStart"/>
+      <w:r>
+        <w:rPr>
+          <w:sz w:val="28"/>
+          <w:szCs w:val="28"/>
+          <w:lang w:val="pl-PL"/>
+        </w:rPr>
+        <w:t>rozkładków</w:t>
+      </w:r>
+      <w:proofErr w:type="spellEnd"/>
+      <w:r>
+        <w:rPr>
+          <w:sz w:val="28"/>
+          <w:szCs w:val="28"/>
+          <w:lang w:val="pl-PL"/>
+        </w:rPr>
+        <w:t xml:space="preserve"> dosyć częste. Cała olbrzymia rodzina rozkładów nazywa się normalnymi i są oba bardzo użyteczne</w:t>
       </w:r>
       <w:r>
         <w:rPr>
@@ -2702,7 +2940,25 @@
           <w:szCs w:val="28"/>
           <w:lang w:val="pl-PL"/>
         </w:rPr>
-        <w:t xml:space="preserve"> – odpowiedział rozkładek, jak widać o coś rozgniewany.</w:t>
+        <w:t xml:space="preserve"> – odpowiedział </w:t>
+      </w:r>
+      <w:proofErr w:type="spellStart"/>
+      <w:r>
+        <w:rPr>
+          <w:sz w:val="28"/>
+          <w:szCs w:val="28"/>
+          <w:lang w:val="pl-PL"/>
+        </w:rPr>
+        <w:t>rozkładek</w:t>
+      </w:r>
+      <w:proofErr w:type="spellEnd"/>
+      <w:r>
+        <w:rPr>
+          <w:sz w:val="28"/>
+          <w:szCs w:val="28"/>
+          <w:lang w:val="pl-PL"/>
+        </w:rPr>
+        <w:t>, jak widać o coś rozgniewany.</w:t>
       </w:r>
     </w:p>
     <w:p>
@@ -2848,7 +3104,16 @@
           <w:szCs w:val="28"/>
           <w:lang w:val="pl-PL"/>
         </w:rPr>
-        <w:t xml:space="preserve"> jak normalnie nazywa się rozkła</w:t>
+        <w:t xml:space="preserve"> jak normalnie nazywa się </w:t>
+      </w:r>
+      <w:proofErr w:type="spellStart"/>
+      <w:r>
+        <w:rPr>
+          <w:sz w:val="28"/>
+          <w:szCs w:val="28"/>
+          <w:lang w:val="pl-PL"/>
+        </w:rPr>
+        <w:t>rozkła</w:t>
       </w:r>
       <w:r>
         <w:rPr>
@@ -2858,57 +3123,94 @@
         </w:rPr>
         <w:t>dki</w:t>
       </w:r>
-    </w:p>
-    <w:p>
-      <w:pPr>
-        <w:rPr>
-          <w:sz w:val="28"/>
-          <w:szCs w:val="28"/>
-          <w:lang w:val="pl-PL"/>
-        </w:rPr>
-      </w:pPr>
-    </w:p>
-    <w:p>
-      <w:pPr>
-        <w:rPr>
-          <w:sz w:val="28"/>
-          <w:szCs w:val="28"/>
-          <w:lang w:val="pl-PL"/>
-        </w:rPr>
-      </w:pPr>
-      <w:r>
-        <w:rPr>
-          <w:sz w:val="28"/>
-          <w:szCs w:val="28"/>
-          <w:lang w:val="pl-PL"/>
-        </w:rPr>
-        <w:t>Co co ty robisz?</w:t>
-      </w:r>
-    </w:p>
-    <w:p>
-      <w:pPr>
-        <w:rPr>
-          <w:sz w:val="28"/>
-          <w:szCs w:val="28"/>
-          <w:lang w:val="pl-PL"/>
-        </w:rPr>
-      </w:pPr>
-    </w:p>
-    <w:p>
-      <w:pPr>
-        <w:rPr>
-          <w:sz w:val="28"/>
-          <w:szCs w:val="28"/>
-          <w:lang w:val="pl-PL"/>
-        </w:rPr>
-      </w:pPr>
-      <w:r>
-        <w:rPr>
-          <w:sz w:val="28"/>
-          <w:szCs w:val="28"/>
-          <w:lang w:val="pl-PL"/>
-        </w:rPr>
-        <w:t>To co wszystkie rozkładki, generuję.</w:t>
+      <w:proofErr w:type="spellEnd"/>
+    </w:p>
+    <w:p>
+      <w:pPr>
+        <w:rPr>
+          <w:sz w:val="28"/>
+          <w:szCs w:val="28"/>
+          <w:lang w:val="pl-PL"/>
+        </w:rPr>
+      </w:pPr>
+    </w:p>
+    <w:p>
+      <w:pPr>
+        <w:rPr>
+          <w:sz w:val="28"/>
+          <w:szCs w:val="28"/>
+          <w:lang w:val="pl-PL"/>
+        </w:rPr>
+      </w:pPr>
+      <w:r>
+        <w:rPr>
+          <w:sz w:val="28"/>
+          <w:szCs w:val="28"/>
+          <w:lang w:val="pl-PL"/>
+        </w:rPr>
+        <w:t xml:space="preserve">Co </w:t>
+      </w:r>
+      <w:proofErr w:type="spellStart"/>
+      <w:r>
+        <w:rPr>
+          <w:sz w:val="28"/>
+          <w:szCs w:val="28"/>
+          <w:lang w:val="pl-PL"/>
+        </w:rPr>
+        <w:t>co</w:t>
+      </w:r>
+      <w:proofErr w:type="spellEnd"/>
+      <w:r>
+        <w:rPr>
+          <w:sz w:val="28"/>
+          <w:szCs w:val="28"/>
+          <w:lang w:val="pl-PL"/>
+        </w:rPr>
+        <w:t xml:space="preserve"> ty robisz?</w:t>
+      </w:r>
+    </w:p>
+    <w:p>
+      <w:pPr>
+        <w:rPr>
+          <w:sz w:val="28"/>
+          <w:szCs w:val="28"/>
+          <w:lang w:val="pl-PL"/>
+        </w:rPr>
+      </w:pPr>
+    </w:p>
+    <w:p>
+      <w:pPr>
+        <w:rPr>
+          <w:sz w:val="28"/>
+          <w:szCs w:val="28"/>
+          <w:lang w:val="pl-PL"/>
+        </w:rPr>
+      </w:pPr>
+      <w:r>
+        <w:rPr>
+          <w:sz w:val="28"/>
+          <w:szCs w:val="28"/>
+          <w:lang w:val="pl-PL"/>
+        </w:rPr>
+        <w:t xml:space="preserve">To co wszystkie </w:t>
+      </w:r>
+      <w:proofErr w:type="spellStart"/>
+      <w:r>
+        <w:rPr>
+          <w:sz w:val="28"/>
+          <w:szCs w:val="28"/>
+          <w:lang w:val="pl-PL"/>
+        </w:rPr>
+        <w:t>rozkładki</w:t>
+      </w:r>
+      <w:proofErr w:type="spellEnd"/>
+      <w:r>
+        <w:rPr>
+          <w:sz w:val="28"/>
+          <w:szCs w:val="28"/>
+          <w:lang w:val="pl-PL"/>
+        </w:rPr>
+        <w:t>, generuję.</w:t>
       </w:r>
     </w:p>
     <w:p>
@@ -2951,7 +3253,97 @@
           <w:szCs w:val="28"/>
           <w:lang w:val="pl-PL"/>
         </w:rPr>
-        <w:t>Zadaniem rozkładków jest losowanie wartości dla rzeczy, które zdarzają się losowo. Przykładowo, ten rozkładek jest odpowiedzialny za wagę nowonarodzonych dzieci. Każde dziecko jak się rodzi ma inną wagę, a jaką będzie miało decyduje właśnie ten rozkłądek. Jego kształ mówi jak często zdarzają się jakie wartości. Zobaczcie tutaj. Ponieważ najwięcej rozkładka jest w przedziale [] to najwięcej dzieci ma taką właśnie wagę. Bardzo mało ma wagę większą niż xxx.</w:t>
+        <w:t xml:space="preserve">Zadaniem </w:t>
+      </w:r>
+      <w:proofErr w:type="spellStart"/>
+      <w:r>
+        <w:rPr>
+          <w:sz w:val="28"/>
+          <w:szCs w:val="28"/>
+          <w:lang w:val="pl-PL"/>
+        </w:rPr>
+        <w:t>rozkładków</w:t>
+      </w:r>
+      <w:proofErr w:type="spellEnd"/>
+      <w:r>
+        <w:rPr>
+          <w:sz w:val="28"/>
+          <w:szCs w:val="28"/>
+          <w:lang w:val="pl-PL"/>
+        </w:rPr>
+        <w:t xml:space="preserve"> jest losowanie wartości dla rzeczy, które zdarzają się losowo. Przykładowo, ten </w:t>
+      </w:r>
+      <w:proofErr w:type="spellStart"/>
+      <w:r>
+        <w:rPr>
+          <w:sz w:val="28"/>
+          <w:szCs w:val="28"/>
+          <w:lang w:val="pl-PL"/>
+        </w:rPr>
+        <w:t>rozkładek</w:t>
+      </w:r>
+      <w:proofErr w:type="spellEnd"/>
+      <w:r>
+        <w:rPr>
+          <w:sz w:val="28"/>
+          <w:szCs w:val="28"/>
+          <w:lang w:val="pl-PL"/>
+        </w:rPr>
+        <w:t xml:space="preserve"> jest odpowiedzialny za wagę nowonarodzonych dzieci. Każde dziecko jak się rodzi ma inną wagę, a jaką będzie miało decyduje właśnie ten </w:t>
+      </w:r>
+      <w:proofErr w:type="spellStart"/>
+      <w:r>
+        <w:rPr>
+          <w:sz w:val="28"/>
+          <w:szCs w:val="28"/>
+          <w:lang w:val="pl-PL"/>
+        </w:rPr>
+        <w:t>rozkłądek</w:t>
+      </w:r>
+      <w:proofErr w:type="spellEnd"/>
+      <w:r>
+        <w:rPr>
+          <w:sz w:val="28"/>
+          <w:szCs w:val="28"/>
+          <w:lang w:val="pl-PL"/>
+        </w:rPr>
+        <w:t xml:space="preserve">. Jego </w:t>
+      </w:r>
+      <w:proofErr w:type="spellStart"/>
+      <w:r>
+        <w:rPr>
+          <w:sz w:val="28"/>
+          <w:szCs w:val="28"/>
+          <w:lang w:val="pl-PL"/>
+        </w:rPr>
+        <w:t>kształ</w:t>
+      </w:r>
+      <w:proofErr w:type="spellEnd"/>
+      <w:r>
+        <w:rPr>
+          <w:sz w:val="28"/>
+          <w:szCs w:val="28"/>
+          <w:lang w:val="pl-PL"/>
+        </w:rPr>
+        <w:t xml:space="preserve"> mówi jak często zdarzają się jakie wartości. Zobaczcie tutaj. Ponieważ najwięcej </w:t>
+      </w:r>
+      <w:proofErr w:type="spellStart"/>
+      <w:r>
+        <w:rPr>
+          <w:sz w:val="28"/>
+          <w:szCs w:val="28"/>
+          <w:lang w:val="pl-PL"/>
+        </w:rPr>
+        <w:t>rozkładka</w:t>
+      </w:r>
+      <w:proofErr w:type="spellEnd"/>
+      <w:r>
+        <w:rPr>
+          <w:sz w:val="28"/>
+          <w:szCs w:val="28"/>
+          <w:lang w:val="pl-PL"/>
+        </w:rPr>
+        <w:t xml:space="preserve"> jest w przedziale [] to najwięcej dzieci ma taką właśnie wagę. Bardzo mało ma wagę większą niż xxx.</w:t>
       </w:r>
     </w:p>
     <w:p>
@@ -2976,6 +3368,7 @@
           <w:lang w:val="pl-PL"/>
         </w:rPr>
       </w:pPr>
+      <w:proofErr w:type="spellStart"/>
       <w:r>
         <w:rPr>
           <w:sz w:val="28"/>
@@ -2990,7 +3383,16 @@
           <w:szCs w:val="28"/>
           <w:lang w:val="pl-PL"/>
         </w:rPr>
-        <w:t>dku, czy wiesz może kiedy wypadnie mi pierwszy ząb?</w:t>
+        <w:t>dku</w:t>
+      </w:r>
+      <w:proofErr w:type="spellEnd"/>
+      <w:r>
+        <w:rPr>
+          <w:sz w:val="28"/>
+          <w:szCs w:val="28"/>
+          <w:lang w:val="pl-PL"/>
+        </w:rPr>
+        <w:t>, czy wiesz może kiedy wypadnie mi pierwszy ząb?</w:t>
       </w:r>
     </w:p>
     <w:p>
@@ -3060,535 +3462,16 @@
     </w:p>
     <w:p>
       <w:pPr>
-        <w:rPr>
-          <w:sz w:val="28"/>
-          <w:szCs w:val="28"/>
-          <w:lang w:val="pl-PL"/>
-        </w:rPr>
-      </w:pPr>
-      <w:r>
-        <w:rPr>
-          <w:sz w:val="28"/>
-          <w:szCs w:val="28"/>
-          <w:lang w:val="pl-PL"/>
-        </w:rPr>
-        <w:t xml:space="preserve">Spotkali inżyniera. Siedział za biurkiem, na którym miał komputer i trzy ekrany. Po  ekranach sunęło morze liczb. </w:t>
-      </w:r>
-    </w:p>
-    <w:p>
-      <w:pPr>
-        <w:rPr>
-          <w:sz w:val="28"/>
-          <w:szCs w:val="28"/>
-          <w:lang w:val="pl-PL"/>
-        </w:rPr>
-      </w:pPr>
-      <w:r>
-        <w:rPr>
-          <w:sz w:val="28"/>
-          <w:szCs w:val="28"/>
-          <w:lang w:val="pl-PL"/>
-        </w:rPr>
-        <w:t>Czy wiesz możę kiedy wypadnie mnie pierwszy ząbek?</w:t>
-      </w:r>
-    </w:p>
-    <w:p>
-      <w:pPr>
-        <w:pStyle w:val="ListParagraph"/>
-        <w:numPr>
-          <w:ilvl w:val="0"/>
-          <w:numId w:val="2"/>
-        </w:numPr>
-        <w:rPr>
-          <w:sz w:val="28"/>
-          <w:szCs w:val="28"/>
-          <w:lang w:val="pl-PL"/>
-        </w:rPr>
-      </w:pPr>
-      <w:r>
-        <w:rPr>
-          <w:sz w:val="28"/>
-          <w:szCs w:val="28"/>
-          <w:lang w:val="pl-PL"/>
-        </w:rPr>
-        <w:t xml:space="preserve">Oczywiście, pierwsze zęby wypadają średnio w wieku xxx lat. </w:t>
-      </w:r>
-    </w:p>
-    <w:p>
-      <w:pPr>
-        <w:pStyle w:val="ListParagraph"/>
-        <w:numPr>
-          <w:ilvl w:val="0"/>
-          <w:numId w:val="2"/>
-        </w:numPr>
-        <w:rPr>
-          <w:sz w:val="28"/>
-          <w:szCs w:val="28"/>
-          <w:lang w:val="pl-PL"/>
-        </w:rPr>
-      </w:pPr>
-      <w:r>
-        <w:rPr>
-          <w:sz w:val="28"/>
-          <w:szCs w:val="28"/>
-          <w:lang w:val="pl-PL"/>
-        </w:rPr>
-        <w:t>Ale ja mam już xxx i mi jeszcze nie wypadł, to kiedy wypadnie?</w:t>
-      </w:r>
-    </w:p>
-    <w:p>
-      <w:pPr>
-        <w:pStyle w:val="ListParagraph"/>
-        <w:numPr>
-          <w:ilvl w:val="0"/>
-          <w:numId w:val="2"/>
-        </w:numPr>
-        <w:rPr>
-          <w:sz w:val="28"/>
-          <w:szCs w:val="28"/>
-          <w:lang w:val="pl-PL"/>
-        </w:rPr>
-      </w:pPr>
-      <w:r>
-        <w:rPr>
-          <w:sz w:val="28"/>
-          <w:szCs w:val="28"/>
-          <w:lang w:val="pl-PL"/>
-        </w:rPr>
-        <w:t>Na wiem tylko kiedy średnio wypadają zęby. Ale nei wiem kiedy wypadnie Twój ząb.</w:t>
-      </w:r>
-    </w:p>
-    <w:p>
-      <w:pPr>
-        <w:pStyle w:val="ListParagraph"/>
-        <w:numPr>
-          <w:ilvl w:val="0"/>
-          <w:numId w:val="2"/>
-        </w:numPr>
-        <w:rPr>
-          <w:sz w:val="28"/>
-          <w:szCs w:val="28"/>
-          <w:lang w:val="pl-PL"/>
-        </w:rPr>
-      </w:pPr>
-      <w:r>
-        <w:rPr>
-          <w:sz w:val="28"/>
-          <w:szCs w:val="28"/>
-          <w:lang w:val="pl-PL"/>
-        </w:rPr>
-        <w:t>To chyba nie jest zbyt przydatne, co z tego że znasz średnią jak nie wiesz nic o żadnym zębie.</w:t>
-      </w:r>
-    </w:p>
-    <w:p>
-      <w:pPr>
-        <w:rPr>
-          <w:sz w:val="28"/>
-          <w:szCs w:val="28"/>
-          <w:lang w:val="pl-PL"/>
-        </w:rPr>
-      </w:pPr>
-    </w:p>
-    <w:p>
-      <w:pPr>
-        <w:rPr>
-          <w:sz w:val="28"/>
-          <w:szCs w:val="28"/>
-          <w:lang w:val="pl-PL"/>
-        </w:rPr>
-      </w:pPr>
-    </w:p>
-    <w:p>
-      <w:pPr>
-        <w:rPr>
-          <w:sz w:val="28"/>
-          <w:szCs w:val="28"/>
-          <w:lang w:val="pl-PL"/>
-        </w:rPr>
-      </w:pPr>
-      <w:r>
-        <w:rPr>
-          <w:sz w:val="28"/>
-          <w:szCs w:val="28"/>
-          <w:lang w:val="pl-PL"/>
-        </w:rPr>
-        <w:t xml:space="preserve">Spotkali wróżbitę. Soedział za biurkiem na którym stała wielka szklana kula. Kula jarzyła się mlecznym blaskiem. </w:t>
-      </w:r>
-    </w:p>
-    <w:p>
-      <w:pPr>
-        <w:pStyle w:val="ListParagraph"/>
-        <w:numPr>
-          <w:ilvl w:val="0"/>
-          <w:numId w:val="2"/>
-        </w:numPr>
-        <w:rPr>
-          <w:sz w:val="28"/>
-          <w:szCs w:val="28"/>
-          <w:lang w:val="pl-PL"/>
-        </w:rPr>
-      </w:pPr>
-      <w:r>
-        <w:rPr>
-          <w:sz w:val="28"/>
-          <w:szCs w:val="28"/>
-          <w:lang w:val="pl-PL"/>
-        </w:rPr>
-        <w:t>Czy wiesz kiedy wypadnie mi pierwszy ząb?</w:t>
-      </w:r>
-    </w:p>
-    <w:p>
-      <w:pPr>
-        <w:pStyle w:val="ListParagraph"/>
-        <w:numPr>
-          <w:ilvl w:val="0"/>
-          <w:numId w:val="2"/>
-        </w:numPr>
-        <w:rPr>
-          <w:sz w:val="28"/>
-          <w:szCs w:val="28"/>
-          <w:lang w:val="pl-PL"/>
-        </w:rPr>
-      </w:pPr>
-      <w:r>
-        <w:rPr>
-          <w:sz w:val="28"/>
-          <w:szCs w:val="28"/>
-          <w:lang w:val="pl-PL"/>
-        </w:rPr>
-        <w:t>Oczywiście. Za 4 tygodnie, 2 dni i 5 godzin i 43 minuty.</w:t>
-      </w:r>
-    </w:p>
-    <w:p>
-      <w:pPr>
-        <w:pStyle w:val="ListParagraph"/>
-        <w:numPr>
-          <w:ilvl w:val="0"/>
-          <w:numId w:val="2"/>
-        </w:numPr>
-        <w:rPr>
-          <w:sz w:val="28"/>
-          <w:szCs w:val="28"/>
-          <w:lang w:val="pl-PL"/>
-        </w:rPr>
-      </w:pPr>
-      <w:r>
-        <w:rPr>
-          <w:sz w:val="28"/>
-          <w:szCs w:val="28"/>
-          <w:lang w:val="pl-PL"/>
-        </w:rPr>
-        <w:t>Tak dokładna odpowiedź zaskoczyła betę. A skąd ty to tak dokładnie wiesz?</w:t>
-      </w:r>
-    </w:p>
-    <w:p>
-      <w:pPr>
-        <w:pStyle w:val="ListParagraph"/>
-        <w:numPr>
-          <w:ilvl w:val="0"/>
-          <w:numId w:val="2"/>
-        </w:numPr>
-        <w:rPr>
-          <w:sz w:val="28"/>
-          <w:szCs w:val="28"/>
-          <w:lang w:val="pl-PL"/>
-        </w:rPr>
-      </w:pPr>
-      <w:r>
-        <w:rPr>
-          <w:sz w:val="28"/>
-          <w:szCs w:val="28"/>
-          <w:lang w:val="pl-PL"/>
-        </w:rPr>
-        <w:t>Nie mogę Ci zdradzić tego sekretu, tak mi powiedziała kula.</w:t>
-      </w:r>
-    </w:p>
-    <w:p>
-      <w:pPr>
-        <w:pStyle w:val="ListParagraph"/>
-        <w:numPr>
-          <w:ilvl w:val="0"/>
-          <w:numId w:val="2"/>
-        </w:numPr>
-        <w:rPr>
-          <w:sz w:val="28"/>
-          <w:szCs w:val="28"/>
-          <w:lang w:val="pl-PL"/>
-        </w:rPr>
-      </w:pPr>
-      <w:r>
-        <w:rPr>
-          <w:sz w:val="28"/>
-          <w:szCs w:val="28"/>
-          <w:lang w:val="pl-PL"/>
-        </w:rPr>
-        <w:t>A czy kula częto ma racje?</w:t>
-      </w:r>
-    </w:p>
-    <w:p>
-      <w:pPr>
-        <w:pStyle w:val="ListParagraph"/>
-        <w:numPr>
-          <w:ilvl w:val="0"/>
-          <w:numId w:val="2"/>
-        </w:numPr>
-        <w:rPr>
-          <w:sz w:val="28"/>
-          <w:szCs w:val="28"/>
-          <w:lang w:val="pl-PL"/>
-        </w:rPr>
-      </w:pPr>
-      <w:r>
-        <w:rPr>
-          <w:sz w:val="28"/>
-          <w:szCs w:val="28"/>
-          <w:lang w:val="pl-PL"/>
-        </w:rPr>
-        <w:t>Nie wiem, nie mam jak tego sprawdzić. Jestem zbyt zajęty przepowiadaneim przyszłości by jeszcze zajmować si.e sprawdzalnością przepowiedni.</w:t>
-      </w:r>
-    </w:p>
-    <w:p>
-      <w:pPr>
-        <w:pStyle w:val="ListParagraph"/>
-        <w:numPr>
-          <w:ilvl w:val="0"/>
-          <w:numId w:val="2"/>
-        </w:numPr>
-        <w:rPr>
-          <w:sz w:val="28"/>
-          <w:szCs w:val="28"/>
-          <w:lang w:val="pl-PL"/>
-        </w:rPr>
-      </w:pPr>
-      <w:r>
-        <w:rPr>
-          <w:sz w:val="28"/>
-          <w:szCs w:val="28"/>
-          <w:lang w:val="pl-PL"/>
-        </w:rPr>
-        <w:t>To chyba nie jest zbyt przydatne, jeżeli nie możesz sprawdzić jak często sprawdzają się Twoje przepowiednie.</w:t>
-      </w:r>
-    </w:p>
-    <w:p>
-      <w:pPr>
-        <w:rPr>
-          <w:sz w:val="28"/>
-          <w:szCs w:val="28"/>
-          <w:lang w:val="pl-PL"/>
-        </w:rPr>
-      </w:pPr>
-    </w:p>
-    <w:p>
-      <w:pPr>
-        <w:rPr>
-          <w:sz w:val="28"/>
-          <w:szCs w:val="28"/>
-          <w:lang w:val="pl-PL"/>
-        </w:rPr>
-      </w:pPr>
-    </w:p>
-    <w:p>
-      <w:pPr>
-        <w:pStyle w:val="ListParagraph"/>
-        <w:rPr>
-          <w:sz w:val="28"/>
-          <w:szCs w:val="28"/>
-          <w:lang w:val="pl-PL"/>
-        </w:rPr>
-      </w:pPr>
-    </w:p>
-    <w:p>
-      <w:pPr>
-        <w:rPr>
-          <w:sz w:val="28"/>
-          <w:szCs w:val="28"/>
-          <w:lang w:val="pl-PL"/>
-        </w:rPr>
-      </w:pPr>
-    </w:p>
-    <w:p>
-      <w:pPr>
-        <w:rPr>
-          <w:sz w:val="28"/>
-          <w:szCs w:val="28"/>
-          <w:lang w:val="pl-PL"/>
-        </w:rPr>
-      </w:pPr>
-    </w:p>
-    <w:p>
-      <w:pPr>
-        <w:rPr>
-          <w:sz w:val="28"/>
-          <w:szCs w:val="28"/>
-          <w:lang w:val="pl-PL"/>
-        </w:rPr>
-      </w:pPr>
-    </w:p>
-    <w:p>
-      <w:pPr>
-        <w:rPr>
-          <w:sz w:val="28"/>
-          <w:szCs w:val="28"/>
-          <w:lang w:val="pl-PL"/>
-        </w:rPr>
-      </w:pPr>
-    </w:p>
-    <w:p>
-      <w:pPr>
-        <w:rPr>
-          <w:sz w:val="28"/>
-          <w:szCs w:val="28"/>
-          <w:lang w:val="pl-PL"/>
-        </w:rPr>
-      </w:pPr>
-    </w:p>
-    <w:p>
-      <w:pPr>
-        <w:rPr>
-          <w:sz w:val="28"/>
-          <w:szCs w:val="28"/>
-          <w:lang w:val="pl-PL"/>
-        </w:rPr>
-      </w:pPr>
-    </w:p>
-    <w:p>
-      <w:pPr>
-        <w:rPr>
-          <w:sz w:val="28"/>
-          <w:szCs w:val="28"/>
-          <w:lang w:val="pl-PL"/>
-        </w:rPr>
-      </w:pPr>
-    </w:p>
-    <w:p>
-      <w:pPr>
-        <w:rPr>
-          <w:sz w:val="28"/>
-          <w:szCs w:val="28"/>
-          <w:lang w:val="pl-PL"/>
-        </w:rPr>
-      </w:pPr>
-    </w:p>
-    <w:p>
-      <w:pPr>
-        <w:pStyle w:val="Body"/>
-        <w:rPr>
-          <w:rFonts w:asciiTheme="minorHAnsi" w:hAnsiTheme="minorHAnsi"/>
-          <w:sz w:val="28"/>
-          <w:szCs w:val="28"/>
-          <w:lang w:val="pl-PL"/>
-        </w:rPr>
-      </w:pPr>
-    </w:p>
-    <w:p>
-      <w:pPr>
-        <w:pStyle w:val="Body"/>
-        <w:rPr>
-          <w:rFonts w:asciiTheme="minorHAnsi" w:hAnsiTheme="minorHAnsi"/>
-          <w:sz w:val="28"/>
-          <w:szCs w:val="28"/>
-          <w:lang w:val="pl-PL"/>
-        </w:rPr>
-      </w:pPr>
-    </w:p>
-    <w:p>
-      <w:pPr>
-        <w:pStyle w:val="Body"/>
-        <w:rPr>
-          <w:rFonts w:asciiTheme="minorHAnsi" w:hAnsiTheme="minorHAnsi"/>
-          <w:sz w:val="28"/>
-          <w:szCs w:val="28"/>
-          <w:lang w:val="pl-PL"/>
-        </w:rPr>
-      </w:pPr>
-    </w:p>
-    <w:p>
-      <w:pPr>
-        <w:pStyle w:val="Body"/>
-        <w:rPr>
-          <w:rFonts w:asciiTheme="minorHAnsi" w:hAnsiTheme="minorHAnsi"/>
-          <w:sz w:val="28"/>
-          <w:szCs w:val="28"/>
-          <w:lang w:val="pl-PL"/>
-        </w:rPr>
-      </w:pPr>
-    </w:p>
-    <w:p>
-      <w:pPr>
-        <w:pStyle w:val="Body"/>
-        <w:rPr>
-          <w:rFonts w:asciiTheme="minorHAnsi" w:hAnsiTheme="minorHAnsi"/>
-          <w:sz w:val="28"/>
-          <w:szCs w:val="28"/>
-          <w:lang w:val="pl-PL"/>
-        </w:rPr>
-      </w:pPr>
-    </w:p>
-    <w:p>
-      <w:pPr>
-        <w:pStyle w:val="Body"/>
-        <w:rPr>
-          <w:rFonts w:asciiTheme="minorHAnsi" w:hAnsiTheme="minorHAnsi"/>
-          <w:sz w:val="28"/>
-          <w:szCs w:val="28"/>
-          <w:lang w:val="pl-PL"/>
-        </w:rPr>
-      </w:pPr>
-    </w:p>
-    <w:p>
-      <w:pPr>
-        <w:pStyle w:val="Body"/>
-        <w:rPr>
-          <w:rFonts w:asciiTheme="minorHAnsi" w:hAnsiTheme="minorHAnsi"/>
-          <w:sz w:val="28"/>
-          <w:szCs w:val="28"/>
-          <w:lang w:val="pl-PL"/>
-        </w:rPr>
-      </w:pPr>
-    </w:p>
-    <w:p>
-      <w:pPr>
-        <w:pStyle w:val="Body"/>
-        <w:rPr>
-          <w:rFonts w:asciiTheme="minorHAnsi" w:hAnsiTheme="minorHAnsi"/>
-          <w:sz w:val="28"/>
-          <w:szCs w:val="28"/>
-          <w:lang w:val="pl-PL"/>
-        </w:rPr>
-      </w:pPr>
-    </w:p>
-    <w:p>
-      <w:pPr>
-        <w:pStyle w:val="Body"/>
-        <w:rPr>
-          <w:rFonts w:asciiTheme="minorHAnsi" w:hAnsiTheme="minorHAnsi"/>
-          <w:sz w:val="28"/>
-          <w:szCs w:val="28"/>
-          <w:lang w:val="pl-PL"/>
-        </w:rPr>
-      </w:pPr>
-    </w:p>
-    <w:p>
-      <w:pPr>
-        <w:pStyle w:val="Body"/>
-        <w:rPr>
-          <w:rFonts w:asciiTheme="minorHAnsi" w:hAnsiTheme="minorHAnsi"/>
-          <w:sz w:val="28"/>
-          <w:szCs w:val="28"/>
-          <w:lang w:val="pl-PL"/>
-        </w:rPr>
-      </w:pPr>
-    </w:p>
-    <w:p>
-      <w:pPr>
-        <w:pStyle w:val="Body"/>
-        <w:rPr>
-          <w:rFonts w:asciiTheme="minorHAnsi" w:hAnsiTheme="minorHAnsi"/>
-          <w:sz w:val="28"/>
-          <w:szCs w:val="28"/>
-          <w:lang w:val="pl-PL"/>
-        </w:rPr>
-      </w:pPr>
+        <w:pStyle w:val="Body"/>
+        <w:rPr>
+          <w:rFonts w:asciiTheme="minorHAnsi" w:hAnsiTheme="minorHAnsi"/>
+          <w:sz w:val="28"/>
+          <w:szCs w:val="28"/>
+          <w:lang w:val="pl-PL"/>
+        </w:rPr>
+      </w:pPr>
+      <w:bookmarkStart w:id="0" w:name="_GoBack"/>
+      <w:bookmarkEnd w:id="0"/>
     </w:p>
     <w:p>
       <w:pPr>
@@ -3660,7 +3543,47 @@
           <w:szCs w:val="28"/>
           <w:lang w:val="pl-PL"/>
         </w:rPr>
-        <w:t>Na krótkich nóżkach zbiegały z pni drzew w dół na ziemię wokół Bety i Bita. Co było dosyć dziwne każdy rozkładek miał na sobie kapelusik, a niektóre rozkładki miały dwa lub trzy kapelusiki.</w:t>
+        <w:t xml:space="preserve">Na krótkich nóżkach zbiegały z pni drzew w dół na ziemię wokół Bety i Bita. Co było dosyć dziwne każdy </w:t>
+      </w:r>
+      <w:proofErr w:type="spellStart"/>
+      <w:r>
+        <w:rPr>
+          <w:rFonts w:asciiTheme="minorHAnsi" w:hAnsiTheme="minorHAnsi"/>
+          <w:sz w:val="28"/>
+          <w:szCs w:val="28"/>
+          <w:lang w:val="pl-PL"/>
+        </w:rPr>
+        <w:t>rozkładek</w:t>
+      </w:r>
+      <w:proofErr w:type="spellEnd"/>
+      <w:r>
+        <w:rPr>
+          <w:rFonts w:asciiTheme="minorHAnsi" w:hAnsiTheme="minorHAnsi"/>
+          <w:sz w:val="28"/>
+          <w:szCs w:val="28"/>
+          <w:lang w:val="pl-PL"/>
+        </w:rPr>
+        <w:t xml:space="preserve"> miał na sobie kapelusik, a niektóre </w:t>
+      </w:r>
+      <w:proofErr w:type="spellStart"/>
+      <w:r>
+        <w:rPr>
+          <w:rFonts w:asciiTheme="minorHAnsi" w:hAnsiTheme="minorHAnsi"/>
+          <w:sz w:val="28"/>
+          <w:szCs w:val="28"/>
+          <w:lang w:val="pl-PL"/>
+        </w:rPr>
+        <w:t>rozkładki</w:t>
+      </w:r>
+      <w:proofErr w:type="spellEnd"/>
+      <w:r>
+        <w:rPr>
+          <w:rFonts w:asciiTheme="minorHAnsi" w:hAnsiTheme="minorHAnsi"/>
+          <w:sz w:val="28"/>
+          <w:szCs w:val="28"/>
+          <w:lang w:val="pl-PL"/>
+        </w:rPr>
+        <w:t xml:space="preserve"> miały dwa lub trzy kapelusiki.</w:t>
       </w:r>
     </w:p>
     <w:p>
@@ -3722,58 +3645,158 @@
           <w:szCs w:val="28"/>
           <w:lang w:val="pl-PL"/>
         </w:rPr>
-        <w:t>— To takie mody. Na każdej modzie jest kapelusik. A jak rozkładek ma dwie mody to ma dwa kapelusiki. Niektóre, wyjątkowo rzadkie, rozkładki mają nawet trzy lub więcej mód!</w:t>
-      </w:r>
-    </w:p>
-    <w:p>
-      <w:pPr>
-        <w:pStyle w:val="Body"/>
-        <w:rPr>
-          <w:rFonts w:asciiTheme="minorHAnsi" w:hAnsiTheme="minorHAnsi"/>
-          <w:sz w:val="28"/>
-          <w:szCs w:val="28"/>
-          <w:lang w:val="pl-PL"/>
-        </w:rPr>
-      </w:pPr>
-    </w:p>
-    <w:p>
-      <w:pPr>
-        <w:pStyle w:val="Body"/>
-        <w:rPr>
-          <w:rFonts w:asciiTheme="minorHAnsi" w:hAnsiTheme="minorHAnsi"/>
-          <w:sz w:val="28"/>
-          <w:szCs w:val="28"/>
-          <w:lang w:val="pl-PL"/>
-        </w:rPr>
-      </w:pPr>
-      <w:r>
-        <w:rPr>
-          <w:rFonts w:asciiTheme="minorHAnsi" w:hAnsiTheme="minorHAnsi"/>
-          <w:sz w:val="28"/>
-          <w:szCs w:val="28"/>
-          <w:lang w:val="pl-PL"/>
-        </w:rPr>
-        <w:t>— A te nóżki, dlaczego niektóre mają nóżki z przodu a inne mają nóżki z tyłu? — zapytała Beta której rozkładki bardzo się spodobały</w:t>
-      </w:r>
-    </w:p>
-    <w:p>
-      <w:pPr>
-        <w:pStyle w:val="Body"/>
-        <w:rPr>
-          <w:rFonts w:asciiTheme="minorHAnsi" w:hAnsiTheme="minorHAnsi"/>
-          <w:sz w:val="28"/>
-          <w:szCs w:val="28"/>
-          <w:lang w:val="pl-PL"/>
-        </w:rPr>
-      </w:pPr>
-      <w:r>
-        <w:rPr>
-          <w:rFonts w:asciiTheme="minorHAnsi" w:hAnsiTheme="minorHAnsi"/>
-          <w:sz w:val="28"/>
-          <w:szCs w:val="28"/>
-          <w:lang w:val="pl-PL"/>
-        </w:rPr>
-        <w:t xml:space="preserve">— Nóżki muszą być po środku rozkładka. Jeżeli rozkładek ma ciężki ogon to i nóżki muszą być bardziej z tyłu by go zrównoważyć. </w:t>
+        <w:t xml:space="preserve">— To takie mody. Na każdej modzie jest kapelusik. A jak </w:t>
+      </w:r>
+      <w:proofErr w:type="spellStart"/>
+      <w:r>
+        <w:rPr>
+          <w:rFonts w:asciiTheme="minorHAnsi" w:hAnsiTheme="minorHAnsi"/>
+          <w:sz w:val="28"/>
+          <w:szCs w:val="28"/>
+          <w:lang w:val="pl-PL"/>
+        </w:rPr>
+        <w:t>rozkładek</w:t>
+      </w:r>
+      <w:proofErr w:type="spellEnd"/>
+      <w:r>
+        <w:rPr>
+          <w:rFonts w:asciiTheme="minorHAnsi" w:hAnsiTheme="minorHAnsi"/>
+          <w:sz w:val="28"/>
+          <w:szCs w:val="28"/>
+          <w:lang w:val="pl-PL"/>
+        </w:rPr>
+        <w:t xml:space="preserve"> ma dwie mody to ma dwa kapelusiki. Niektóre, wyjątkowo rzadkie, </w:t>
+      </w:r>
+      <w:proofErr w:type="spellStart"/>
+      <w:r>
+        <w:rPr>
+          <w:rFonts w:asciiTheme="minorHAnsi" w:hAnsiTheme="minorHAnsi"/>
+          <w:sz w:val="28"/>
+          <w:szCs w:val="28"/>
+          <w:lang w:val="pl-PL"/>
+        </w:rPr>
+        <w:t>rozkładki</w:t>
+      </w:r>
+      <w:proofErr w:type="spellEnd"/>
+      <w:r>
+        <w:rPr>
+          <w:rFonts w:asciiTheme="minorHAnsi" w:hAnsiTheme="minorHAnsi"/>
+          <w:sz w:val="28"/>
+          <w:szCs w:val="28"/>
+          <w:lang w:val="pl-PL"/>
+        </w:rPr>
+        <w:t xml:space="preserve"> mają nawet trzy lub więcej mód!</w:t>
+      </w:r>
+    </w:p>
+    <w:p>
+      <w:pPr>
+        <w:pStyle w:val="Body"/>
+        <w:rPr>
+          <w:rFonts w:asciiTheme="minorHAnsi" w:hAnsiTheme="minorHAnsi"/>
+          <w:sz w:val="28"/>
+          <w:szCs w:val="28"/>
+          <w:lang w:val="pl-PL"/>
+        </w:rPr>
+      </w:pPr>
+    </w:p>
+    <w:p>
+      <w:pPr>
+        <w:pStyle w:val="Body"/>
+        <w:rPr>
+          <w:rFonts w:asciiTheme="minorHAnsi" w:hAnsiTheme="minorHAnsi"/>
+          <w:sz w:val="28"/>
+          <w:szCs w:val="28"/>
+          <w:lang w:val="pl-PL"/>
+        </w:rPr>
+      </w:pPr>
+      <w:r>
+        <w:rPr>
+          <w:rFonts w:asciiTheme="minorHAnsi" w:hAnsiTheme="minorHAnsi"/>
+          <w:sz w:val="28"/>
+          <w:szCs w:val="28"/>
+          <w:lang w:val="pl-PL"/>
+        </w:rPr>
+        <w:t xml:space="preserve">— A te nóżki, dlaczego niektóre mają nóżki z przodu a inne mają nóżki z tyłu? — zapytała Beta której </w:t>
+      </w:r>
+      <w:proofErr w:type="spellStart"/>
+      <w:r>
+        <w:rPr>
+          <w:rFonts w:asciiTheme="minorHAnsi" w:hAnsiTheme="minorHAnsi"/>
+          <w:sz w:val="28"/>
+          <w:szCs w:val="28"/>
+          <w:lang w:val="pl-PL"/>
+        </w:rPr>
+        <w:t>rozkładki</w:t>
+      </w:r>
+      <w:proofErr w:type="spellEnd"/>
+      <w:r>
+        <w:rPr>
+          <w:rFonts w:asciiTheme="minorHAnsi" w:hAnsiTheme="minorHAnsi"/>
+          <w:sz w:val="28"/>
+          <w:szCs w:val="28"/>
+          <w:lang w:val="pl-PL"/>
+        </w:rPr>
+        <w:t xml:space="preserve"> bardzo się spodobały</w:t>
+      </w:r>
+    </w:p>
+    <w:p>
+      <w:pPr>
+        <w:pStyle w:val="Body"/>
+        <w:rPr>
+          <w:rFonts w:asciiTheme="minorHAnsi" w:hAnsiTheme="minorHAnsi"/>
+          <w:sz w:val="28"/>
+          <w:szCs w:val="28"/>
+          <w:lang w:val="pl-PL"/>
+        </w:rPr>
+      </w:pPr>
+      <w:r>
+        <w:rPr>
+          <w:rFonts w:asciiTheme="minorHAnsi" w:hAnsiTheme="minorHAnsi"/>
+          <w:sz w:val="28"/>
+          <w:szCs w:val="28"/>
+          <w:lang w:val="pl-PL"/>
+        </w:rPr>
+        <w:t xml:space="preserve">— Nóżki muszą być po środku </w:t>
+      </w:r>
+      <w:proofErr w:type="spellStart"/>
+      <w:r>
+        <w:rPr>
+          <w:rFonts w:asciiTheme="minorHAnsi" w:hAnsiTheme="minorHAnsi"/>
+          <w:sz w:val="28"/>
+          <w:szCs w:val="28"/>
+          <w:lang w:val="pl-PL"/>
+        </w:rPr>
+        <w:t>rozkładka</w:t>
+      </w:r>
+      <w:proofErr w:type="spellEnd"/>
+      <w:r>
+        <w:rPr>
+          <w:rFonts w:asciiTheme="minorHAnsi" w:hAnsiTheme="minorHAnsi"/>
+          <w:sz w:val="28"/>
+          <w:szCs w:val="28"/>
+          <w:lang w:val="pl-PL"/>
+        </w:rPr>
+        <w:t xml:space="preserve">. Jeżeli </w:t>
+      </w:r>
+      <w:proofErr w:type="spellStart"/>
+      <w:r>
+        <w:rPr>
+          <w:rFonts w:asciiTheme="minorHAnsi" w:hAnsiTheme="minorHAnsi"/>
+          <w:sz w:val="28"/>
+          <w:szCs w:val="28"/>
+          <w:lang w:val="pl-PL"/>
+        </w:rPr>
+        <w:t>rozkładek</w:t>
+      </w:r>
+      <w:proofErr w:type="spellEnd"/>
+      <w:r>
+        <w:rPr>
+          <w:rFonts w:asciiTheme="minorHAnsi" w:hAnsiTheme="minorHAnsi"/>
+          <w:sz w:val="28"/>
+          <w:szCs w:val="28"/>
+          <w:lang w:val="pl-PL"/>
+        </w:rPr>
+        <w:t xml:space="preserve"> ma ciężki ogon to i nóżki muszą być bardziej z tyłu by go zrównoważyć. </w:t>
       </w:r>
     </w:p>
     <w:p>
@@ -3808,7 +3831,27 @@
           <w:szCs w:val="28"/>
           <w:lang w:val="pl-PL"/>
         </w:rPr>
-        <w:t>A dlaczego te rozkładki są takie płaskie? — kontynuował Bit, który pytania typu ,,dlaczego’’ potrafił zadawać godzinami.</w:t>
+        <w:t xml:space="preserve">A dlaczego te </w:t>
+      </w:r>
+      <w:proofErr w:type="spellStart"/>
+      <w:r>
+        <w:rPr>
+          <w:rFonts w:asciiTheme="minorHAnsi" w:hAnsiTheme="minorHAnsi"/>
+          <w:sz w:val="28"/>
+          <w:szCs w:val="28"/>
+          <w:lang w:val="pl-PL"/>
+        </w:rPr>
+        <w:t>rozkładki</w:t>
+      </w:r>
+      <w:proofErr w:type="spellEnd"/>
+      <w:r>
+        <w:rPr>
+          <w:rFonts w:asciiTheme="minorHAnsi" w:hAnsiTheme="minorHAnsi"/>
+          <w:sz w:val="28"/>
+          <w:szCs w:val="28"/>
+          <w:lang w:val="pl-PL"/>
+        </w:rPr>
+        <w:t xml:space="preserve"> są takie płaskie? — kontynuował Bit, który pytania typu ,,dlaczego’’ potrafił zadawać godzinami.</w:t>
       </w:r>
     </w:p>
     <w:p>
@@ -3832,7 +3875,47 @@
           <w:szCs w:val="28"/>
           <w:lang w:val="pl-PL"/>
         </w:rPr>
-        <w:t xml:space="preserve">Bo to są jednowymiarowe rozkładki — odpowiedział Kot, jakby to cokolwiek wyjaśniało, — dwuwymiarowe rozkładki nie są płaskie, ale trudniej je znaleźć. </w:t>
+        <w:t xml:space="preserve">Bo to są jednowymiarowe </w:t>
+      </w:r>
+      <w:proofErr w:type="spellStart"/>
+      <w:r>
+        <w:rPr>
+          <w:rFonts w:asciiTheme="minorHAnsi" w:hAnsiTheme="minorHAnsi"/>
+          <w:sz w:val="28"/>
+          <w:szCs w:val="28"/>
+          <w:lang w:val="pl-PL"/>
+        </w:rPr>
+        <w:t>rozkładki</w:t>
+      </w:r>
+      <w:proofErr w:type="spellEnd"/>
+      <w:r>
+        <w:rPr>
+          <w:rFonts w:asciiTheme="minorHAnsi" w:hAnsiTheme="minorHAnsi"/>
+          <w:sz w:val="28"/>
+          <w:szCs w:val="28"/>
+          <w:lang w:val="pl-PL"/>
+        </w:rPr>
+        <w:t xml:space="preserve"> — odpowiedział Kot, jakby to cokolwiek wyjaśniało, — dwuwymiarowe </w:t>
+      </w:r>
+      <w:proofErr w:type="spellStart"/>
+      <w:r>
+        <w:rPr>
+          <w:rFonts w:asciiTheme="minorHAnsi" w:hAnsiTheme="minorHAnsi"/>
+          <w:sz w:val="28"/>
+          <w:szCs w:val="28"/>
+          <w:lang w:val="pl-PL"/>
+        </w:rPr>
+        <w:t>rozkładki</w:t>
+      </w:r>
+      <w:proofErr w:type="spellEnd"/>
+      <w:r>
+        <w:rPr>
+          <w:rFonts w:asciiTheme="minorHAnsi" w:hAnsiTheme="minorHAnsi"/>
+          <w:sz w:val="28"/>
+          <w:szCs w:val="28"/>
+          <w:lang w:val="pl-PL"/>
+        </w:rPr>
+        <w:t xml:space="preserve"> nie są płaskie, ale trudniej je znaleźć. </w:t>
       </w:r>
     </w:p>
     <w:p>
@@ -3867,7 +3950,47 @@
           <w:szCs w:val="28"/>
           <w:lang w:val="pl-PL"/>
         </w:rPr>
-        <w:t xml:space="preserve">A tamte rozkładki są bardzo podobne, to chyba jakaś rodzina rozkładków. </w:t>
+        <w:t xml:space="preserve">A tamte </w:t>
+      </w:r>
+      <w:proofErr w:type="spellStart"/>
+      <w:r>
+        <w:rPr>
+          <w:rFonts w:asciiTheme="minorHAnsi" w:hAnsiTheme="minorHAnsi"/>
+          <w:sz w:val="28"/>
+          <w:szCs w:val="28"/>
+          <w:lang w:val="pl-PL"/>
+        </w:rPr>
+        <w:t>rozkładki</w:t>
+      </w:r>
+      <w:proofErr w:type="spellEnd"/>
+      <w:r>
+        <w:rPr>
+          <w:rFonts w:asciiTheme="minorHAnsi" w:hAnsiTheme="minorHAnsi"/>
+          <w:sz w:val="28"/>
+          <w:szCs w:val="28"/>
+          <w:lang w:val="pl-PL"/>
+        </w:rPr>
+        <w:t xml:space="preserve"> są bardzo podobne, to chyba jakaś rodzina </w:t>
+      </w:r>
+      <w:proofErr w:type="spellStart"/>
+      <w:r>
+        <w:rPr>
+          <w:rFonts w:asciiTheme="minorHAnsi" w:hAnsiTheme="minorHAnsi"/>
+          <w:sz w:val="28"/>
+          <w:szCs w:val="28"/>
+          <w:lang w:val="pl-PL"/>
+        </w:rPr>
+        <w:t>rozkładków</w:t>
+      </w:r>
+      <w:proofErr w:type="spellEnd"/>
+      <w:r>
+        <w:rPr>
+          <w:rFonts w:asciiTheme="minorHAnsi" w:hAnsiTheme="minorHAnsi"/>
+          <w:sz w:val="28"/>
+          <w:szCs w:val="28"/>
+          <w:lang w:val="pl-PL"/>
+        </w:rPr>
+        <w:t xml:space="preserve">. </w:t>
       </w:r>
     </w:p>
     <w:p>
@@ -3895,14 +4018,45 @@
           <w:lang w:val="pl-PL"/>
         </w:rPr>
       </w:pPr>
-      <w:r>
-        <w:rPr>
-          <w:rFonts w:asciiTheme="minorHAnsi" w:hAnsiTheme="minorHAnsi"/>
-          <w:sz w:val="28"/>
-          <w:szCs w:val="28"/>
-          <w:lang w:val="pl-PL"/>
-        </w:rPr>
-        <w:t>Rozkładki jedzą mi z ręki — krzyknęła podekscytowana Beta, gdy któryś rozkładek pochłonął piankę jej ręki.</w:t>
+      <w:proofErr w:type="spellStart"/>
+      <w:r>
+        <w:rPr>
+          <w:rFonts w:asciiTheme="minorHAnsi" w:hAnsiTheme="minorHAnsi"/>
+          <w:sz w:val="28"/>
+          <w:szCs w:val="28"/>
+          <w:lang w:val="pl-PL"/>
+        </w:rPr>
+        <w:t>Rozkładki</w:t>
+      </w:r>
+      <w:proofErr w:type="spellEnd"/>
+      <w:r>
+        <w:rPr>
+          <w:rFonts w:asciiTheme="minorHAnsi" w:hAnsiTheme="minorHAnsi"/>
+          <w:sz w:val="28"/>
+          <w:szCs w:val="28"/>
+          <w:lang w:val="pl-PL"/>
+        </w:rPr>
+        <w:t xml:space="preserve"> jedzą mi z ręki — krzyknęła podekscytowana Beta, gdy któryś </w:t>
+      </w:r>
+      <w:proofErr w:type="spellStart"/>
+      <w:r>
+        <w:rPr>
+          <w:rFonts w:asciiTheme="minorHAnsi" w:hAnsiTheme="minorHAnsi"/>
+          <w:sz w:val="28"/>
+          <w:szCs w:val="28"/>
+          <w:lang w:val="pl-PL"/>
+        </w:rPr>
+        <w:t>rozkładek</w:t>
+      </w:r>
+      <w:proofErr w:type="spellEnd"/>
+      <w:r>
+        <w:rPr>
+          <w:rFonts w:asciiTheme="minorHAnsi" w:hAnsiTheme="minorHAnsi"/>
+          <w:sz w:val="28"/>
+          <w:szCs w:val="28"/>
+          <w:lang w:val="pl-PL"/>
+        </w:rPr>
+        <w:t xml:space="preserve"> pochłonął piankę jej ręki.</w:t>
       </w:r>
     </w:p>
     <w:p>
@@ -3972,7 +4126,47 @@
           <w:szCs w:val="28"/>
           <w:lang w:val="pl-PL"/>
         </w:rPr>
-        <w:t>Dlatego, że rozkładki bardzo dbają o swoją masę, każdy rozkładek ma dokładnie tą samą masę. – Niepewny Kot odpowiadał tak, jakby jego słowa miały podwójne lub potrójne znaczenie. I jakby sam nie był pewien które znaczenie jest tym o które mu chodzi.</w:t>
+        <w:t xml:space="preserve">Dlatego, że </w:t>
+      </w:r>
+      <w:proofErr w:type="spellStart"/>
+      <w:r>
+        <w:rPr>
+          <w:rFonts w:asciiTheme="minorHAnsi" w:hAnsiTheme="minorHAnsi"/>
+          <w:sz w:val="28"/>
+          <w:szCs w:val="28"/>
+          <w:lang w:val="pl-PL"/>
+        </w:rPr>
+        <w:t>rozkładki</w:t>
+      </w:r>
+      <w:proofErr w:type="spellEnd"/>
+      <w:r>
+        <w:rPr>
+          <w:rFonts w:asciiTheme="minorHAnsi" w:hAnsiTheme="minorHAnsi"/>
+          <w:sz w:val="28"/>
+          <w:szCs w:val="28"/>
+          <w:lang w:val="pl-PL"/>
+        </w:rPr>
+        <w:t xml:space="preserve"> bardzo dbają o swoją masę, każdy </w:t>
+      </w:r>
+      <w:proofErr w:type="spellStart"/>
+      <w:r>
+        <w:rPr>
+          <w:rFonts w:asciiTheme="minorHAnsi" w:hAnsiTheme="minorHAnsi"/>
+          <w:sz w:val="28"/>
+          <w:szCs w:val="28"/>
+          <w:lang w:val="pl-PL"/>
+        </w:rPr>
+        <w:t>rozkładek</w:t>
+      </w:r>
+      <w:proofErr w:type="spellEnd"/>
+      <w:r>
+        <w:rPr>
+          <w:rFonts w:asciiTheme="minorHAnsi" w:hAnsiTheme="minorHAnsi"/>
+          <w:sz w:val="28"/>
+          <w:szCs w:val="28"/>
+          <w:lang w:val="pl-PL"/>
+        </w:rPr>
+        <w:t xml:space="preserve"> ma dokładnie tą samą masę. – Niepewny Kot odpowiadał tak, jakby jego słowa miały podwójne lub potrójne znaczenie. I jakby sam nie był pewien które znaczenie jest tym o które mu chodzi.</w:t>
       </w:r>
     </w:p>
     <w:p>
@@ -4038,80 +4232,120 @@
           <w:szCs w:val="28"/>
           <w:lang w:val="pl-PL"/>
         </w:rPr>
-        <w:t>Naszej pomocy? Jak możemy pomóc tym ślicznym rozkładkom? —Beta zaczęła się tulić do dwumodalnego stworka.</w:t>
-      </w:r>
-    </w:p>
-    <w:p>
-      <w:pPr>
-        <w:pStyle w:val="Body"/>
-        <w:rPr>
-          <w:rFonts w:asciiTheme="minorHAnsi" w:hAnsiTheme="minorHAnsi"/>
-          <w:sz w:val="28"/>
-          <w:szCs w:val="28"/>
-          <w:lang w:val="pl-PL"/>
-        </w:rPr>
-      </w:pPr>
-    </w:p>
-    <w:p>
-      <w:pPr>
-        <w:pStyle w:val="Body"/>
-        <w:rPr>
-          <w:rFonts w:asciiTheme="minorHAnsi" w:hAnsiTheme="minorHAnsi"/>
-          <w:sz w:val="28"/>
-          <w:szCs w:val="28"/>
-          <w:lang w:val="pl-PL"/>
-        </w:rPr>
-      </w:pPr>
-    </w:p>
-    <w:p>
-      <w:pPr>
-        <w:rPr>
-          <w:sz w:val="28"/>
-          <w:szCs w:val="28"/>
-          <w:lang w:val="pl-PL"/>
-        </w:rPr>
-      </w:pPr>
-    </w:p>
-    <w:p>
-      <w:pPr>
-        <w:pStyle w:val="Body"/>
-        <w:rPr>
-          <w:rFonts w:asciiTheme="minorHAnsi" w:hAnsiTheme="minorHAnsi"/>
-          <w:sz w:val="28"/>
-          <w:szCs w:val="28"/>
-          <w:lang w:val="pl-PL"/>
-        </w:rPr>
-      </w:pPr>
-    </w:p>
-    <w:p>
-      <w:pPr>
-        <w:pStyle w:val="Body"/>
-        <w:rPr>
-          <w:rFonts w:asciiTheme="minorHAnsi" w:hAnsiTheme="minorHAnsi"/>
-          <w:sz w:val="28"/>
-          <w:szCs w:val="28"/>
-          <w:lang w:val="pl-PL"/>
-        </w:rPr>
-      </w:pPr>
-    </w:p>
-    <w:p>
-      <w:pPr>
-        <w:pStyle w:val="Body"/>
-        <w:rPr>
-          <w:rFonts w:asciiTheme="minorHAnsi" w:hAnsiTheme="minorHAnsi"/>
-          <w:sz w:val="28"/>
-          <w:szCs w:val="28"/>
-          <w:lang w:val="pl-PL"/>
-        </w:rPr>
-      </w:pPr>
-      <w:r>
-        <w:rPr>
-          <w:rFonts w:asciiTheme="minorHAnsi" w:hAnsiTheme="minorHAnsi"/>
-          <w:sz w:val="28"/>
-          <w:szCs w:val="28"/>
-          <w:lang w:val="pl-PL"/>
-        </w:rPr>
-        <w:t>Jeden rozkładek był wyraźnie bardziej śmiały niż inne. Podszedł do Bety i Bita, zdjął kapelusz i się ukłonił.</w:t>
+        <w:t xml:space="preserve">Naszej pomocy? Jak możemy pomóc tym ślicznym </w:t>
+      </w:r>
+      <w:proofErr w:type="spellStart"/>
+      <w:r>
+        <w:rPr>
+          <w:rFonts w:asciiTheme="minorHAnsi" w:hAnsiTheme="minorHAnsi"/>
+          <w:sz w:val="28"/>
+          <w:szCs w:val="28"/>
+          <w:lang w:val="pl-PL"/>
+        </w:rPr>
+        <w:t>rozkładkom</w:t>
+      </w:r>
+      <w:proofErr w:type="spellEnd"/>
+      <w:r>
+        <w:rPr>
+          <w:rFonts w:asciiTheme="minorHAnsi" w:hAnsiTheme="minorHAnsi"/>
+          <w:sz w:val="28"/>
+          <w:szCs w:val="28"/>
+          <w:lang w:val="pl-PL"/>
+        </w:rPr>
+        <w:t>? —Beta zaczęła się tulić do dwumodalnego stworka.</w:t>
+      </w:r>
+    </w:p>
+    <w:p>
+      <w:pPr>
+        <w:pStyle w:val="Body"/>
+        <w:rPr>
+          <w:rFonts w:asciiTheme="minorHAnsi" w:hAnsiTheme="minorHAnsi"/>
+          <w:sz w:val="28"/>
+          <w:szCs w:val="28"/>
+          <w:lang w:val="pl-PL"/>
+        </w:rPr>
+      </w:pPr>
+    </w:p>
+    <w:p>
+      <w:pPr>
+        <w:pStyle w:val="Body"/>
+        <w:rPr>
+          <w:rFonts w:asciiTheme="minorHAnsi" w:hAnsiTheme="minorHAnsi"/>
+          <w:sz w:val="28"/>
+          <w:szCs w:val="28"/>
+          <w:lang w:val="pl-PL"/>
+        </w:rPr>
+      </w:pPr>
+    </w:p>
+    <w:p>
+      <w:pPr>
+        <w:rPr>
+          <w:sz w:val="28"/>
+          <w:szCs w:val="28"/>
+          <w:lang w:val="pl-PL"/>
+        </w:rPr>
+      </w:pPr>
+    </w:p>
+    <w:p>
+      <w:pPr>
+        <w:pStyle w:val="Body"/>
+        <w:rPr>
+          <w:rFonts w:asciiTheme="minorHAnsi" w:hAnsiTheme="minorHAnsi"/>
+          <w:sz w:val="28"/>
+          <w:szCs w:val="28"/>
+          <w:lang w:val="pl-PL"/>
+        </w:rPr>
+      </w:pPr>
+    </w:p>
+    <w:p>
+      <w:pPr>
+        <w:pStyle w:val="Body"/>
+        <w:rPr>
+          <w:rFonts w:asciiTheme="minorHAnsi" w:hAnsiTheme="minorHAnsi"/>
+          <w:sz w:val="28"/>
+          <w:szCs w:val="28"/>
+          <w:lang w:val="pl-PL"/>
+        </w:rPr>
+      </w:pPr>
+    </w:p>
+    <w:p>
+      <w:pPr>
+        <w:pStyle w:val="Body"/>
+        <w:rPr>
+          <w:rFonts w:asciiTheme="minorHAnsi" w:hAnsiTheme="minorHAnsi"/>
+          <w:sz w:val="28"/>
+          <w:szCs w:val="28"/>
+          <w:lang w:val="pl-PL"/>
+        </w:rPr>
+      </w:pPr>
+      <w:r>
+        <w:rPr>
+          <w:rFonts w:asciiTheme="minorHAnsi" w:hAnsiTheme="minorHAnsi"/>
+          <w:sz w:val="28"/>
+          <w:szCs w:val="28"/>
+          <w:lang w:val="pl-PL"/>
+        </w:rPr>
+        <w:t xml:space="preserve">Jeden </w:t>
+      </w:r>
+      <w:proofErr w:type="spellStart"/>
+      <w:r>
+        <w:rPr>
+          <w:rFonts w:asciiTheme="minorHAnsi" w:hAnsiTheme="minorHAnsi"/>
+          <w:sz w:val="28"/>
+          <w:szCs w:val="28"/>
+          <w:lang w:val="pl-PL"/>
+        </w:rPr>
+        <w:t>rozkładek</w:t>
+      </w:r>
+      <w:proofErr w:type="spellEnd"/>
+      <w:r>
+        <w:rPr>
+          <w:rFonts w:asciiTheme="minorHAnsi" w:hAnsiTheme="minorHAnsi"/>
+          <w:sz w:val="28"/>
+          <w:szCs w:val="28"/>
+          <w:lang w:val="pl-PL"/>
+        </w:rPr>
+        <w:t xml:space="preserve"> był wyraźnie bardziej śmiały niż inne. Podszedł do Bety i Bita, zdjął kapelusz i się ukłonił.</w:t>
       </w:r>
     </w:p>
     <w:p>
@@ -4151,7 +4385,27 @@
           <w:szCs w:val="28"/>
           <w:lang w:val="pl-PL"/>
         </w:rPr>
-        <w:t>Betę i Bit nieco zaskoczyła ta deklaracja. Ale cóż,  o kraj to obyczaj. Może tak należy się w kraju rozkładków przedstawiać?</w:t>
+        <w:t xml:space="preserve">Betę i Bit nieco zaskoczyła ta deklaracja. Ale cóż,  o kraj to obyczaj. Może tak należy się w kraju </w:t>
+      </w:r>
+      <w:proofErr w:type="spellStart"/>
+      <w:r>
+        <w:rPr>
+          <w:rFonts w:asciiTheme="minorHAnsi" w:hAnsiTheme="minorHAnsi"/>
+          <w:sz w:val="28"/>
+          <w:szCs w:val="28"/>
+          <w:lang w:val="pl-PL"/>
+        </w:rPr>
+        <w:t>rozkładków</w:t>
+      </w:r>
+      <w:proofErr w:type="spellEnd"/>
+      <w:r>
+        <w:rPr>
+          <w:rFonts w:asciiTheme="minorHAnsi" w:hAnsiTheme="minorHAnsi"/>
+          <w:sz w:val="28"/>
+          <w:szCs w:val="28"/>
+          <w:lang w:val="pl-PL"/>
+        </w:rPr>
+        <w:t xml:space="preserve"> przedstawiać?</w:t>
       </w:r>
     </w:p>
     <w:p>
@@ -4191,7 +4445,27 @@
           <w:szCs w:val="28"/>
           <w:lang w:val="pl-PL"/>
         </w:rPr>
-        <w:t>-- Nie, nie jesteście normalni. – Odfuknął rozkładek – Znam całą moją rodzinę i ani trochę jej nie przypominacie.</w:t>
+        <w:t xml:space="preserve">-- Nie, nie jesteście normalni. – Odfuknął </w:t>
+      </w:r>
+      <w:proofErr w:type="spellStart"/>
+      <w:r>
+        <w:rPr>
+          <w:rFonts w:asciiTheme="minorHAnsi" w:hAnsiTheme="minorHAnsi"/>
+          <w:sz w:val="28"/>
+          <w:szCs w:val="28"/>
+          <w:lang w:val="pl-PL"/>
+        </w:rPr>
+        <w:t>rozkładek</w:t>
+      </w:r>
+      <w:proofErr w:type="spellEnd"/>
+      <w:r>
+        <w:rPr>
+          <w:rFonts w:asciiTheme="minorHAnsi" w:hAnsiTheme="minorHAnsi"/>
+          <w:sz w:val="28"/>
+          <w:szCs w:val="28"/>
+          <w:lang w:val="pl-PL"/>
+        </w:rPr>
+        <w:t xml:space="preserve"> – Znam całą moją rodzinę i ani trochę jej nie przypominacie.</w:t>
       </w:r>
     </w:p>
     <w:p>
@@ -4231,27 +4505,67 @@
           <w:szCs w:val="28"/>
           <w:lang w:val="pl-PL"/>
         </w:rPr>
-        <w:t>-- Normalny to nazwisko tego rozkładka. W świecie rozkładów zresztą dosyć typowe, tak jak u ludzi nazwisko Kowalski. Ten nasz drogi przyjaciel nazywa się Standardowy Normlany. – To mówiąc ukłonił się zdejmując swój ogromny czerwony kapelusz. – Przyprowadziłem tu do Was tę dwójkę szkrabów by mogli przyjrzeć się Waszej pracy. Są bardzo ciekawi np. czy jutro spotkają Kudłacza czy nie. Możecie im opowiedzieć o Waszej pracy?</w:t>
-      </w:r>
-    </w:p>
-    <w:p>
-      <w:pPr>
-        <w:pStyle w:val="Body"/>
-        <w:rPr>
-          <w:rFonts w:asciiTheme="minorHAnsi" w:hAnsiTheme="minorHAnsi"/>
-          <w:sz w:val="28"/>
-          <w:szCs w:val="28"/>
-          <w:lang w:val="pl-PL"/>
-        </w:rPr>
-      </w:pPr>
-      <w:r>
-        <w:rPr>
-          <w:rFonts w:asciiTheme="minorHAnsi" w:hAnsiTheme="minorHAnsi"/>
-          <w:sz w:val="28"/>
-          <w:szCs w:val="28"/>
-          <w:lang w:val="pl-PL"/>
-        </w:rPr>
-        <w:t>-- Pracy? Jakiej pracy? My tylko rozrabiamy. – Rozkładek uśmiechnął się przekornie. – Jesteśmy wszędzie tam gdzie czegoś nie wiadomo, gdzie mogą wydarzyć się różne rzeczy i to my wybieramy co się ma wydarzyć.</w:t>
+        <w:t xml:space="preserve">-- Normalny to nazwisko tego </w:t>
+      </w:r>
+      <w:proofErr w:type="spellStart"/>
+      <w:r>
+        <w:rPr>
+          <w:rFonts w:asciiTheme="minorHAnsi" w:hAnsiTheme="minorHAnsi"/>
+          <w:sz w:val="28"/>
+          <w:szCs w:val="28"/>
+          <w:lang w:val="pl-PL"/>
+        </w:rPr>
+        <w:t>rozkładka</w:t>
+      </w:r>
+      <w:proofErr w:type="spellEnd"/>
+      <w:r>
+        <w:rPr>
+          <w:rFonts w:asciiTheme="minorHAnsi" w:hAnsiTheme="minorHAnsi"/>
+          <w:sz w:val="28"/>
+          <w:szCs w:val="28"/>
+          <w:lang w:val="pl-PL"/>
+        </w:rPr>
+        <w:t>. W świecie rozkładów zresztą dosyć typowe, tak jak u ludzi nazwisko Kowalski. Ten nasz drogi przyjaciel nazywa się Standardowy Normlany. – To mówiąc ukłonił się zdejmując swój ogromny czerwony kapelusz. – Przyprowadziłem tu do Was tę dwójkę szkrabów by mogli przyjrzeć się Waszej pracy. Są bardzo ciekawi np. czy jutro spotkają Kudłacza czy nie. Możecie im opowiedzieć o Waszej pracy?</w:t>
+      </w:r>
+    </w:p>
+    <w:p>
+      <w:pPr>
+        <w:pStyle w:val="Body"/>
+        <w:rPr>
+          <w:rFonts w:asciiTheme="minorHAnsi" w:hAnsiTheme="minorHAnsi"/>
+          <w:sz w:val="28"/>
+          <w:szCs w:val="28"/>
+          <w:lang w:val="pl-PL"/>
+        </w:rPr>
+      </w:pPr>
+      <w:r>
+        <w:rPr>
+          <w:rFonts w:asciiTheme="minorHAnsi" w:hAnsiTheme="minorHAnsi"/>
+          <w:sz w:val="28"/>
+          <w:szCs w:val="28"/>
+          <w:lang w:val="pl-PL"/>
+        </w:rPr>
+        <w:t xml:space="preserve">-- Pracy? Jakiej pracy? My tylko rozrabiamy. – </w:t>
+      </w:r>
+      <w:proofErr w:type="spellStart"/>
+      <w:r>
+        <w:rPr>
+          <w:rFonts w:asciiTheme="minorHAnsi" w:hAnsiTheme="minorHAnsi"/>
+          <w:sz w:val="28"/>
+          <w:szCs w:val="28"/>
+          <w:lang w:val="pl-PL"/>
+        </w:rPr>
+        <w:t>Rozkładek</w:t>
+      </w:r>
+      <w:proofErr w:type="spellEnd"/>
+      <w:r>
+        <w:rPr>
+          <w:rFonts w:asciiTheme="minorHAnsi" w:hAnsiTheme="minorHAnsi"/>
+          <w:sz w:val="28"/>
+          <w:szCs w:val="28"/>
+          <w:lang w:val="pl-PL"/>
+        </w:rPr>
+        <w:t xml:space="preserve"> uśmiechnął się przekornie. – Jesteśmy wszędzie tam gdzie czegoś nie wiadomo, gdzie mogą wydarzyć się różne rzeczy i to my wybieramy co się ma wydarzyć.</w:t>
       </w:r>
     </w:p>
     <w:p>
@@ -4390,47 +4704,107 @@
           <w:szCs w:val="28"/>
           <w:lang w:val="pl-PL"/>
         </w:rPr>
-        <w:t>-- Nie dlaczego w jabłkach są robaki ale dlaczego w jednych są w innych nie. Wybierasz jabłko i nie wiesz czy będzie tam robak czy nie. To właśnie zależy od tego czy jest tam taki rozkładek.</w:t>
-      </w:r>
-    </w:p>
-    <w:p>
-      <w:pPr>
-        <w:pStyle w:val="Body"/>
-        <w:rPr>
-          <w:rFonts w:asciiTheme="minorHAnsi" w:hAnsiTheme="minorHAnsi"/>
-          <w:sz w:val="28"/>
-          <w:szCs w:val="28"/>
-          <w:lang w:val="pl-PL"/>
-        </w:rPr>
-      </w:pPr>
-      <w:r>
-        <w:rPr>
-          <w:rFonts w:asciiTheme="minorHAnsi" w:hAnsiTheme="minorHAnsi"/>
-          <w:sz w:val="28"/>
-          <w:szCs w:val="28"/>
-          <w:lang w:val="pl-PL"/>
-        </w:rPr>
-        <w:t>To rozkładki losują różne wartości i decydują o tym czy będzie tak czy inaczej.</w:t>
-      </w:r>
-    </w:p>
-    <w:p>
-      <w:pPr>
-        <w:pStyle w:val="Body"/>
-        <w:rPr>
-          <w:rFonts w:asciiTheme="minorHAnsi" w:hAnsiTheme="minorHAnsi"/>
-          <w:sz w:val="28"/>
-          <w:szCs w:val="28"/>
-          <w:lang w:val="pl-PL"/>
-        </w:rPr>
-      </w:pPr>
-      <w:r>
-        <w:rPr>
-          <w:rFonts w:asciiTheme="minorHAnsi" w:hAnsiTheme="minorHAnsi"/>
-          <w:sz w:val="28"/>
-          <w:szCs w:val="28"/>
-          <w:lang w:val="pl-PL"/>
-        </w:rPr>
-        <w:t xml:space="preserve">Oczywiście jabłko jest robaczywe lub nie, ale nikt nie wie tego póki się mu nie przyjrzy. Jak więc opisywać takie sytuacje, można opisać je takim rozkładkiem. On dla każdego jabłka losuje sobie czy będzie w nim jabłko czy nie. </w:t>
+        <w:t xml:space="preserve">-- Nie dlaczego w jabłkach są robaki ale dlaczego w jednych są w innych nie. Wybierasz jabłko i nie wiesz czy będzie tam robak czy nie. To właśnie zależy od tego czy jest tam taki </w:t>
+      </w:r>
+      <w:proofErr w:type="spellStart"/>
+      <w:r>
+        <w:rPr>
+          <w:rFonts w:asciiTheme="minorHAnsi" w:hAnsiTheme="minorHAnsi"/>
+          <w:sz w:val="28"/>
+          <w:szCs w:val="28"/>
+          <w:lang w:val="pl-PL"/>
+        </w:rPr>
+        <w:t>rozkładek</w:t>
+      </w:r>
+      <w:proofErr w:type="spellEnd"/>
+      <w:r>
+        <w:rPr>
+          <w:rFonts w:asciiTheme="minorHAnsi" w:hAnsiTheme="minorHAnsi"/>
+          <w:sz w:val="28"/>
+          <w:szCs w:val="28"/>
+          <w:lang w:val="pl-PL"/>
+        </w:rPr>
+        <w:t>.</w:t>
+      </w:r>
+    </w:p>
+    <w:p>
+      <w:pPr>
+        <w:pStyle w:val="Body"/>
+        <w:rPr>
+          <w:rFonts w:asciiTheme="minorHAnsi" w:hAnsiTheme="minorHAnsi"/>
+          <w:sz w:val="28"/>
+          <w:szCs w:val="28"/>
+          <w:lang w:val="pl-PL"/>
+        </w:rPr>
+      </w:pPr>
+      <w:r>
+        <w:rPr>
+          <w:rFonts w:asciiTheme="minorHAnsi" w:hAnsiTheme="minorHAnsi"/>
+          <w:sz w:val="28"/>
+          <w:szCs w:val="28"/>
+          <w:lang w:val="pl-PL"/>
+        </w:rPr>
+        <w:t xml:space="preserve">To </w:t>
+      </w:r>
+      <w:proofErr w:type="spellStart"/>
+      <w:r>
+        <w:rPr>
+          <w:rFonts w:asciiTheme="minorHAnsi" w:hAnsiTheme="minorHAnsi"/>
+          <w:sz w:val="28"/>
+          <w:szCs w:val="28"/>
+          <w:lang w:val="pl-PL"/>
+        </w:rPr>
+        <w:t>rozkładki</w:t>
+      </w:r>
+      <w:proofErr w:type="spellEnd"/>
+      <w:r>
+        <w:rPr>
+          <w:rFonts w:asciiTheme="minorHAnsi" w:hAnsiTheme="minorHAnsi"/>
+          <w:sz w:val="28"/>
+          <w:szCs w:val="28"/>
+          <w:lang w:val="pl-PL"/>
+        </w:rPr>
+        <w:t xml:space="preserve"> losują różne wartości i decydują o tym czy będzie tak czy inaczej.</w:t>
+      </w:r>
+    </w:p>
+    <w:p>
+      <w:pPr>
+        <w:pStyle w:val="Body"/>
+        <w:rPr>
+          <w:rFonts w:asciiTheme="minorHAnsi" w:hAnsiTheme="minorHAnsi"/>
+          <w:sz w:val="28"/>
+          <w:szCs w:val="28"/>
+          <w:lang w:val="pl-PL"/>
+        </w:rPr>
+      </w:pPr>
+      <w:r>
+        <w:rPr>
+          <w:rFonts w:asciiTheme="minorHAnsi" w:hAnsiTheme="minorHAnsi"/>
+          <w:sz w:val="28"/>
+          <w:szCs w:val="28"/>
+          <w:lang w:val="pl-PL"/>
+        </w:rPr>
+        <w:t xml:space="preserve">Oczywiście jabłko jest robaczywe lub nie, ale nikt nie wie tego póki się mu nie przyjrzy. Jak więc opisywać takie sytuacje, można opisać je takim </w:t>
+      </w:r>
+      <w:proofErr w:type="spellStart"/>
+      <w:r>
+        <w:rPr>
+          <w:rFonts w:asciiTheme="minorHAnsi" w:hAnsiTheme="minorHAnsi"/>
+          <w:sz w:val="28"/>
+          <w:szCs w:val="28"/>
+          <w:lang w:val="pl-PL"/>
+        </w:rPr>
+        <w:t>rozkładkiem</w:t>
+      </w:r>
+      <w:proofErr w:type="spellEnd"/>
+      <w:r>
+        <w:rPr>
+          <w:rFonts w:asciiTheme="minorHAnsi" w:hAnsiTheme="minorHAnsi"/>
+          <w:sz w:val="28"/>
+          <w:szCs w:val="28"/>
+          <w:lang w:val="pl-PL"/>
+        </w:rPr>
+        <w:t xml:space="preserve">. On dla każdego jabłka losuje sobie czy będzie w nim jabłko czy nie. </w:t>
       </w:r>
     </w:p>
     <w:p>
@@ -4592,7 +4966,27 @@
           <w:szCs w:val="28"/>
           <w:lang w:val="pl-PL"/>
         </w:rPr>
-        <w:t>A ten rozkładek, co to za dziwadło?</w:t>
+        <w:t xml:space="preserve">A ten </w:t>
+      </w:r>
+      <w:proofErr w:type="spellStart"/>
+      <w:r>
+        <w:rPr>
+          <w:rFonts w:asciiTheme="minorHAnsi" w:hAnsiTheme="minorHAnsi"/>
+          <w:sz w:val="28"/>
+          <w:szCs w:val="28"/>
+          <w:lang w:val="pl-PL"/>
+        </w:rPr>
+        <w:t>rozkładek</w:t>
+      </w:r>
+      <w:proofErr w:type="spellEnd"/>
+      <w:r>
+        <w:rPr>
+          <w:rFonts w:asciiTheme="minorHAnsi" w:hAnsiTheme="minorHAnsi"/>
+          <w:sz w:val="28"/>
+          <w:szCs w:val="28"/>
+          <w:lang w:val="pl-PL"/>
+        </w:rPr>
+        <w:t>, co to za dziwadło?</w:t>
       </w:r>
     </w:p>
     <w:p>
@@ -4904,38 +5298,98 @@
           <w:szCs w:val="28"/>
           <w:lang w:val="pl-PL"/>
         </w:rPr>
-        <w:t xml:space="preserve">— Rozkładki chciałyby być niezależne, mieć dużo swobody. Ale w losowym lesie żyje straszny potwór. Pająk korelator. Korelator tka niewidzialną sieć pomiędzy rozkładkami. Ta sieć je koreluje. </w:t>
-      </w:r>
-    </w:p>
-    <w:p>
-      <w:pPr>
-        <w:pStyle w:val="Body"/>
-        <w:rPr>
-          <w:rFonts w:asciiTheme="minorHAnsi" w:hAnsiTheme="minorHAnsi"/>
-          <w:sz w:val="28"/>
-          <w:szCs w:val="28"/>
-          <w:lang w:val="pl-PL"/>
-        </w:rPr>
-      </w:pPr>
-    </w:p>
-    <w:p>
-      <w:pPr>
-        <w:pStyle w:val="Body"/>
-        <w:rPr>
-          <w:rFonts w:asciiTheme="minorHAnsi" w:hAnsiTheme="minorHAnsi"/>
-          <w:sz w:val="28"/>
-          <w:szCs w:val="28"/>
-          <w:lang w:val="pl-PL"/>
-        </w:rPr>
-      </w:pPr>
-      <w:r>
-        <w:rPr>
-          <w:rFonts w:asciiTheme="minorHAnsi" w:hAnsiTheme="minorHAnsi"/>
-          <w:sz w:val="28"/>
-          <w:szCs w:val="28"/>
-          <w:lang w:val="pl-PL"/>
-        </w:rPr>
-        <w:t xml:space="preserve">Skorelowane rozkładki najpierw patrzą w tą samą stronę, później zaczynają myśleć o tym samym, później chodzą w tą samą stronę a jak są już bardzo skorelowane robią wszystko tak samo. </w:t>
+        <w:t xml:space="preserve">— </w:t>
+      </w:r>
+      <w:proofErr w:type="spellStart"/>
+      <w:r>
+        <w:rPr>
+          <w:rFonts w:asciiTheme="minorHAnsi" w:hAnsiTheme="minorHAnsi"/>
+          <w:sz w:val="28"/>
+          <w:szCs w:val="28"/>
+          <w:lang w:val="pl-PL"/>
+        </w:rPr>
+        <w:t>Rozkładki</w:t>
+      </w:r>
+      <w:proofErr w:type="spellEnd"/>
+      <w:r>
+        <w:rPr>
+          <w:rFonts w:asciiTheme="minorHAnsi" w:hAnsiTheme="minorHAnsi"/>
+          <w:sz w:val="28"/>
+          <w:szCs w:val="28"/>
+          <w:lang w:val="pl-PL"/>
+        </w:rPr>
+        <w:t xml:space="preserve"> chciałyby być niezależne, mieć dużo swobody. Ale w losowym lesie żyje straszny potwór. Pająk korelator. Korelator tka niewidzialną sieć pomiędzy </w:t>
+      </w:r>
+      <w:proofErr w:type="spellStart"/>
+      <w:r>
+        <w:rPr>
+          <w:rFonts w:asciiTheme="minorHAnsi" w:hAnsiTheme="minorHAnsi"/>
+          <w:sz w:val="28"/>
+          <w:szCs w:val="28"/>
+          <w:lang w:val="pl-PL"/>
+        </w:rPr>
+        <w:t>rozkładkami</w:t>
+      </w:r>
+      <w:proofErr w:type="spellEnd"/>
+      <w:r>
+        <w:rPr>
+          <w:rFonts w:asciiTheme="minorHAnsi" w:hAnsiTheme="minorHAnsi"/>
+          <w:sz w:val="28"/>
+          <w:szCs w:val="28"/>
+          <w:lang w:val="pl-PL"/>
+        </w:rPr>
+        <w:t xml:space="preserve">. Ta sieć je koreluje. </w:t>
+      </w:r>
+    </w:p>
+    <w:p>
+      <w:pPr>
+        <w:pStyle w:val="Body"/>
+        <w:rPr>
+          <w:rFonts w:asciiTheme="minorHAnsi" w:hAnsiTheme="minorHAnsi"/>
+          <w:sz w:val="28"/>
+          <w:szCs w:val="28"/>
+          <w:lang w:val="pl-PL"/>
+        </w:rPr>
+      </w:pPr>
+    </w:p>
+    <w:p>
+      <w:pPr>
+        <w:pStyle w:val="Body"/>
+        <w:rPr>
+          <w:rFonts w:asciiTheme="minorHAnsi" w:hAnsiTheme="minorHAnsi"/>
+          <w:sz w:val="28"/>
+          <w:szCs w:val="28"/>
+          <w:lang w:val="pl-PL"/>
+        </w:rPr>
+      </w:pPr>
+      <w:r>
+        <w:rPr>
+          <w:rFonts w:asciiTheme="minorHAnsi" w:hAnsiTheme="minorHAnsi"/>
+          <w:sz w:val="28"/>
+          <w:szCs w:val="28"/>
+          <w:lang w:val="pl-PL"/>
+        </w:rPr>
+        <w:t xml:space="preserve">Skorelowane </w:t>
+      </w:r>
+      <w:proofErr w:type="spellStart"/>
+      <w:r>
+        <w:rPr>
+          <w:rFonts w:asciiTheme="minorHAnsi" w:hAnsiTheme="minorHAnsi"/>
+          <w:sz w:val="28"/>
+          <w:szCs w:val="28"/>
+          <w:lang w:val="pl-PL"/>
+        </w:rPr>
+        <w:t>rozkładki</w:t>
+      </w:r>
+      <w:proofErr w:type="spellEnd"/>
+      <w:r>
+        <w:rPr>
+          <w:rFonts w:asciiTheme="minorHAnsi" w:hAnsiTheme="minorHAnsi"/>
+          <w:sz w:val="28"/>
+          <w:szCs w:val="28"/>
+          <w:lang w:val="pl-PL"/>
+        </w:rPr>
+        <w:t xml:space="preserve"> najpierw patrzą w tą samą stronę, później zaczynają myśleć o tym samym, później chodzą w tą samą stronę a jak są już bardzo skorelowane robią wszystko tak samo. </w:t>
       </w:r>
     </w:p>
     <w:p>
@@ -4995,27 +5449,67 @@
           <w:szCs w:val="28"/>
           <w:lang w:val="pl-PL"/>
         </w:rPr>
-        <w:t>— Ale co my możemy zrobić? — Zapytała Beta — Jak możemy pomóc rozkładkom?</w:t>
-      </w:r>
-    </w:p>
-    <w:p>
-      <w:pPr>
-        <w:pStyle w:val="Body"/>
-        <w:rPr>
-          <w:rFonts w:asciiTheme="minorHAnsi" w:hAnsiTheme="minorHAnsi"/>
-          <w:sz w:val="28"/>
-          <w:szCs w:val="28"/>
-          <w:lang w:val="pl-PL"/>
-        </w:rPr>
-      </w:pPr>
-      <w:r>
-        <w:rPr>
-          <w:rFonts w:asciiTheme="minorHAnsi" w:hAnsiTheme="minorHAnsi"/>
-          <w:sz w:val="28"/>
-          <w:szCs w:val="28"/>
-          <w:lang w:val="pl-PL"/>
-        </w:rPr>
-        <w:t>— Chodźmy do Wielkiego Generatora Losowego. On nam poradzi jak pomóc rozkładkom.</w:t>
+        <w:t xml:space="preserve">— Ale co my możemy zrobić? — Zapytała Beta — Jak możemy pomóc </w:t>
+      </w:r>
+      <w:proofErr w:type="spellStart"/>
+      <w:r>
+        <w:rPr>
+          <w:rFonts w:asciiTheme="minorHAnsi" w:hAnsiTheme="minorHAnsi"/>
+          <w:sz w:val="28"/>
+          <w:szCs w:val="28"/>
+          <w:lang w:val="pl-PL"/>
+        </w:rPr>
+        <w:t>rozkładkom</w:t>
+      </w:r>
+      <w:proofErr w:type="spellEnd"/>
+      <w:r>
+        <w:rPr>
+          <w:rFonts w:asciiTheme="minorHAnsi" w:hAnsiTheme="minorHAnsi"/>
+          <w:sz w:val="28"/>
+          <w:szCs w:val="28"/>
+          <w:lang w:val="pl-PL"/>
+        </w:rPr>
+        <w:t>?</w:t>
+      </w:r>
+    </w:p>
+    <w:p>
+      <w:pPr>
+        <w:pStyle w:val="Body"/>
+        <w:rPr>
+          <w:rFonts w:asciiTheme="minorHAnsi" w:hAnsiTheme="minorHAnsi"/>
+          <w:sz w:val="28"/>
+          <w:szCs w:val="28"/>
+          <w:lang w:val="pl-PL"/>
+        </w:rPr>
+      </w:pPr>
+      <w:r>
+        <w:rPr>
+          <w:rFonts w:asciiTheme="minorHAnsi" w:hAnsiTheme="minorHAnsi"/>
+          <w:sz w:val="28"/>
+          <w:szCs w:val="28"/>
+          <w:lang w:val="pl-PL"/>
+        </w:rPr>
+        <w:t xml:space="preserve">— Chodźmy do Wielkiego Generatora Losowego. On nam poradzi jak pomóc </w:t>
+      </w:r>
+      <w:proofErr w:type="spellStart"/>
+      <w:r>
+        <w:rPr>
+          <w:rFonts w:asciiTheme="minorHAnsi" w:hAnsiTheme="minorHAnsi"/>
+          <w:sz w:val="28"/>
+          <w:szCs w:val="28"/>
+          <w:lang w:val="pl-PL"/>
+        </w:rPr>
+        <w:t>rozkładkom</w:t>
+      </w:r>
+      <w:proofErr w:type="spellEnd"/>
+      <w:r>
+        <w:rPr>
+          <w:rFonts w:asciiTheme="minorHAnsi" w:hAnsiTheme="minorHAnsi"/>
+          <w:sz w:val="28"/>
+          <w:szCs w:val="28"/>
+          <w:lang w:val="pl-PL"/>
+        </w:rPr>
+        <w:t>.</w:t>
       </w:r>
     </w:p>
     <w:p>
@@ -5155,7 +5649,27 @@
           <w:szCs w:val="28"/>
           <w:lang w:val="pl-PL"/>
         </w:rPr>
-        <w:t>— Szanowni analitycy czy moglibyście nam pomóc? Szukamy sposobu by dać rozkładkom więcej swobody.</w:t>
+        <w:t xml:space="preserve">— Szanowni analitycy czy moglibyście nam pomóc? Szukamy sposobu by dać </w:t>
+      </w:r>
+      <w:proofErr w:type="spellStart"/>
+      <w:r>
+        <w:rPr>
+          <w:rFonts w:asciiTheme="minorHAnsi" w:hAnsiTheme="minorHAnsi"/>
+          <w:sz w:val="28"/>
+          <w:szCs w:val="28"/>
+          <w:lang w:val="pl-PL"/>
+        </w:rPr>
+        <w:t>rozkładkom</w:t>
+      </w:r>
+      <w:proofErr w:type="spellEnd"/>
+      <w:r>
+        <w:rPr>
+          <w:rFonts w:asciiTheme="minorHAnsi" w:hAnsiTheme="minorHAnsi"/>
+          <w:sz w:val="28"/>
+          <w:szCs w:val="28"/>
+          <w:lang w:val="pl-PL"/>
+        </w:rPr>
+        <w:t xml:space="preserve"> więcej swobody.</w:t>
       </w:r>
     </w:p>
     <w:p>
@@ -5414,7 +5928,47 @@
           <w:szCs w:val="28"/>
           <w:lang w:val="pl-PL"/>
         </w:rPr>
-        <w:t>—Armia Wielkiego Bayesa walczy z armią Neymana-Pearsona. Jedni mają w zapasie olbrzymie działa obliczeniowe, drudzy mają w odwodzie interpretacje częstościowe i asymptotykę. Jedni mają olbrzymie olbrzymie estymatory i drudzy mają olbrzymie estymatory. — rozpoczął opowiadanie Niepewny Kot</w:t>
+        <w:t xml:space="preserve">—Armia Wielkiego Bayesa walczy z armią </w:t>
+      </w:r>
+      <w:proofErr w:type="spellStart"/>
+      <w:r>
+        <w:rPr>
+          <w:rFonts w:asciiTheme="minorHAnsi" w:hAnsiTheme="minorHAnsi"/>
+          <w:sz w:val="28"/>
+          <w:szCs w:val="28"/>
+          <w:lang w:val="pl-PL"/>
+        </w:rPr>
+        <w:t>Neymana</w:t>
+      </w:r>
+      <w:proofErr w:type="spellEnd"/>
+      <w:r>
+        <w:rPr>
+          <w:rFonts w:asciiTheme="minorHAnsi" w:hAnsiTheme="minorHAnsi"/>
+          <w:sz w:val="28"/>
+          <w:szCs w:val="28"/>
+          <w:lang w:val="pl-PL"/>
+        </w:rPr>
+        <w:t xml:space="preserve">-Pearsona. Jedni mają w zapasie olbrzymie działa obliczeniowe, drudzy mają w odwodzie interpretacje częstościowe i asymptotykę. Jedni mają olbrzymie </w:t>
+      </w:r>
+      <w:proofErr w:type="spellStart"/>
+      <w:r>
+        <w:rPr>
+          <w:rFonts w:asciiTheme="minorHAnsi" w:hAnsiTheme="minorHAnsi"/>
+          <w:sz w:val="28"/>
+          <w:szCs w:val="28"/>
+          <w:lang w:val="pl-PL"/>
+        </w:rPr>
+        <w:t>olbrzymie</w:t>
+      </w:r>
+      <w:proofErr w:type="spellEnd"/>
+      <w:r>
+        <w:rPr>
+          <w:rFonts w:asciiTheme="minorHAnsi" w:hAnsiTheme="minorHAnsi"/>
+          <w:sz w:val="28"/>
+          <w:szCs w:val="28"/>
+          <w:lang w:val="pl-PL"/>
+        </w:rPr>
+        <w:t xml:space="preserve"> estymatory i drudzy mają olbrzymie estymatory. — rozpoczął opowiadanie Niepewny Kot</w:t>
       </w:r>
     </w:p>
     <w:p>
@@ -5621,102 +6175,242 @@
           <w:szCs w:val="28"/>
           <w:lang w:val="pl-PL"/>
         </w:rPr>
-        <w:t>Uogólniona Transformacja gdy tylko usłyszała o problemie rozkładków  natychmiast je wszystkie odkorelowała. A rozkładki, już niezależne i z większą entropią, zaczęły sobie szybciej i weselej biegać po losowym lesie.</w:t>
-      </w:r>
-    </w:p>
-    <w:p>
-      <w:pPr>
-        <w:pStyle w:val="Body"/>
-        <w:rPr>
-          <w:rFonts w:asciiTheme="minorHAnsi" w:hAnsiTheme="minorHAnsi"/>
-          <w:sz w:val="28"/>
-          <w:szCs w:val="28"/>
-          <w:lang w:val="pl-PL"/>
-        </w:rPr>
-      </w:pPr>
-    </w:p>
-    <w:p>
-      <w:pPr>
-        <w:pStyle w:val="Body"/>
-        <w:rPr>
-          <w:rFonts w:asciiTheme="minorHAnsi" w:hAnsiTheme="minorHAnsi"/>
-          <w:sz w:val="28"/>
-          <w:szCs w:val="28"/>
-          <w:lang w:val="pl-PL"/>
-        </w:rPr>
-      </w:pPr>
-      <w:r>
-        <w:rPr>
-          <w:rFonts w:asciiTheme="minorHAnsi" w:hAnsiTheme="minorHAnsi"/>
-          <w:sz w:val="28"/>
-          <w:szCs w:val="28"/>
-          <w:lang w:val="pl-PL"/>
-        </w:rPr>
-        <w:t>Beta i Bit oczywiście zaczęli biegać za rozkładkami, wspinać się na rozkładki, skakać po nich i ogólnie wariować. A im większą wariancję miał rozkładek, tym bardziej dało się po nim wariować.</w:t>
-      </w:r>
-    </w:p>
-    <w:p>
-      <w:pPr>
-        <w:pStyle w:val="Body"/>
-        <w:rPr>
-          <w:rFonts w:asciiTheme="minorHAnsi" w:hAnsiTheme="minorHAnsi"/>
-          <w:sz w:val="28"/>
-          <w:szCs w:val="28"/>
-          <w:lang w:val="pl-PL"/>
-        </w:rPr>
-      </w:pPr>
-    </w:p>
-    <w:p>
-      <w:pPr>
-        <w:pStyle w:val="Body"/>
-        <w:rPr>
-          <w:rFonts w:asciiTheme="minorHAnsi" w:hAnsiTheme="minorHAnsi"/>
-          <w:sz w:val="28"/>
-          <w:szCs w:val="28"/>
-          <w:lang w:val="pl-PL"/>
-        </w:rPr>
-      </w:pPr>
-    </w:p>
-    <w:p>
-      <w:pPr>
-        <w:pStyle w:val="Body"/>
-        <w:rPr>
-          <w:rFonts w:asciiTheme="minorHAnsi" w:hAnsiTheme="minorHAnsi"/>
-          <w:sz w:val="28"/>
-          <w:szCs w:val="28"/>
-          <w:lang w:val="pl-PL"/>
-        </w:rPr>
-      </w:pPr>
-    </w:p>
-    <w:p>
-      <w:pPr>
-        <w:pStyle w:val="Body"/>
-        <w:rPr>
-          <w:rFonts w:asciiTheme="minorHAnsi" w:hAnsiTheme="minorHAnsi"/>
-          <w:sz w:val="28"/>
-          <w:szCs w:val="28"/>
-          <w:lang w:val="pl-PL"/>
-        </w:rPr>
-      </w:pPr>
-    </w:p>
-    <w:p>
-      <w:pPr>
-        <w:pStyle w:val="Body"/>
-        <w:rPr>
-          <w:rFonts w:asciiTheme="minorHAnsi" w:hAnsiTheme="minorHAnsi"/>
-          <w:sz w:val="28"/>
-          <w:szCs w:val="28"/>
-          <w:lang w:val="pl-PL"/>
-        </w:rPr>
-      </w:pPr>
-      <w:r>
-        <w:rPr>
-          <w:rFonts w:asciiTheme="minorHAnsi" w:hAnsiTheme="minorHAnsi"/>
-          <w:sz w:val="28"/>
-          <w:szCs w:val="28"/>
-          <w:lang w:val="pl-PL"/>
-        </w:rPr>
-        <w:t>Na tej kartce narysuj jak Beta i Bit wariują na rozkładkach:</w:t>
+        <w:t xml:space="preserve">Uogólniona Transformacja gdy tylko usłyszała o problemie </w:t>
+      </w:r>
+      <w:proofErr w:type="spellStart"/>
+      <w:r>
+        <w:rPr>
+          <w:rFonts w:asciiTheme="minorHAnsi" w:hAnsiTheme="minorHAnsi"/>
+          <w:sz w:val="28"/>
+          <w:szCs w:val="28"/>
+          <w:lang w:val="pl-PL"/>
+        </w:rPr>
+        <w:t>rozkładków</w:t>
+      </w:r>
+      <w:proofErr w:type="spellEnd"/>
+      <w:r>
+        <w:rPr>
+          <w:rFonts w:asciiTheme="minorHAnsi" w:hAnsiTheme="minorHAnsi"/>
+          <w:sz w:val="28"/>
+          <w:szCs w:val="28"/>
+          <w:lang w:val="pl-PL"/>
+        </w:rPr>
+        <w:t xml:space="preserve">  natychmiast je wszystkie </w:t>
+      </w:r>
+      <w:proofErr w:type="spellStart"/>
+      <w:r>
+        <w:rPr>
+          <w:rFonts w:asciiTheme="minorHAnsi" w:hAnsiTheme="minorHAnsi"/>
+          <w:sz w:val="28"/>
+          <w:szCs w:val="28"/>
+          <w:lang w:val="pl-PL"/>
+        </w:rPr>
+        <w:t>odkorelowała</w:t>
+      </w:r>
+      <w:proofErr w:type="spellEnd"/>
+      <w:r>
+        <w:rPr>
+          <w:rFonts w:asciiTheme="minorHAnsi" w:hAnsiTheme="minorHAnsi"/>
+          <w:sz w:val="28"/>
+          <w:szCs w:val="28"/>
+          <w:lang w:val="pl-PL"/>
+        </w:rPr>
+        <w:t xml:space="preserve">. A </w:t>
+      </w:r>
+      <w:proofErr w:type="spellStart"/>
+      <w:r>
+        <w:rPr>
+          <w:rFonts w:asciiTheme="minorHAnsi" w:hAnsiTheme="minorHAnsi"/>
+          <w:sz w:val="28"/>
+          <w:szCs w:val="28"/>
+          <w:lang w:val="pl-PL"/>
+        </w:rPr>
+        <w:t>rozkładki</w:t>
+      </w:r>
+      <w:proofErr w:type="spellEnd"/>
+      <w:r>
+        <w:rPr>
+          <w:rFonts w:asciiTheme="minorHAnsi" w:hAnsiTheme="minorHAnsi"/>
+          <w:sz w:val="28"/>
+          <w:szCs w:val="28"/>
+          <w:lang w:val="pl-PL"/>
+        </w:rPr>
+        <w:t>, już niezależne i z większą entropią, zaczęły sobie szybciej i weselej biegać po losowym lesie.</w:t>
+      </w:r>
+    </w:p>
+    <w:p>
+      <w:pPr>
+        <w:pStyle w:val="Body"/>
+        <w:rPr>
+          <w:rFonts w:asciiTheme="minorHAnsi" w:hAnsiTheme="minorHAnsi"/>
+          <w:sz w:val="28"/>
+          <w:szCs w:val="28"/>
+          <w:lang w:val="pl-PL"/>
+        </w:rPr>
+      </w:pPr>
+    </w:p>
+    <w:p>
+      <w:pPr>
+        <w:pStyle w:val="Body"/>
+        <w:rPr>
+          <w:rFonts w:asciiTheme="minorHAnsi" w:hAnsiTheme="minorHAnsi"/>
+          <w:sz w:val="28"/>
+          <w:szCs w:val="28"/>
+          <w:lang w:val="pl-PL"/>
+        </w:rPr>
+      </w:pPr>
+      <w:r>
+        <w:rPr>
+          <w:rFonts w:asciiTheme="minorHAnsi" w:hAnsiTheme="minorHAnsi"/>
+          <w:sz w:val="28"/>
+          <w:szCs w:val="28"/>
+          <w:lang w:val="pl-PL"/>
+        </w:rPr>
+        <w:t xml:space="preserve">Beta i Bit oczywiście zaczęli biegać za </w:t>
+      </w:r>
+      <w:proofErr w:type="spellStart"/>
+      <w:r>
+        <w:rPr>
+          <w:rFonts w:asciiTheme="minorHAnsi" w:hAnsiTheme="minorHAnsi"/>
+          <w:sz w:val="28"/>
+          <w:szCs w:val="28"/>
+          <w:lang w:val="pl-PL"/>
+        </w:rPr>
+        <w:t>rozkładkami</w:t>
+      </w:r>
+      <w:proofErr w:type="spellEnd"/>
+      <w:r>
+        <w:rPr>
+          <w:rFonts w:asciiTheme="minorHAnsi" w:hAnsiTheme="minorHAnsi"/>
+          <w:sz w:val="28"/>
+          <w:szCs w:val="28"/>
+          <w:lang w:val="pl-PL"/>
+        </w:rPr>
+        <w:t xml:space="preserve">, wspinać się na </w:t>
+      </w:r>
+      <w:proofErr w:type="spellStart"/>
+      <w:r>
+        <w:rPr>
+          <w:rFonts w:asciiTheme="minorHAnsi" w:hAnsiTheme="minorHAnsi"/>
+          <w:sz w:val="28"/>
+          <w:szCs w:val="28"/>
+          <w:lang w:val="pl-PL"/>
+        </w:rPr>
+        <w:t>rozkładki</w:t>
+      </w:r>
+      <w:proofErr w:type="spellEnd"/>
+      <w:r>
+        <w:rPr>
+          <w:rFonts w:asciiTheme="minorHAnsi" w:hAnsiTheme="minorHAnsi"/>
+          <w:sz w:val="28"/>
+          <w:szCs w:val="28"/>
+          <w:lang w:val="pl-PL"/>
+        </w:rPr>
+        <w:t xml:space="preserve">, skakać po nich i ogólnie wariować. A im większą wariancję miał </w:t>
+      </w:r>
+      <w:proofErr w:type="spellStart"/>
+      <w:r>
+        <w:rPr>
+          <w:rFonts w:asciiTheme="minorHAnsi" w:hAnsiTheme="minorHAnsi"/>
+          <w:sz w:val="28"/>
+          <w:szCs w:val="28"/>
+          <w:lang w:val="pl-PL"/>
+        </w:rPr>
+        <w:t>rozkładek</w:t>
+      </w:r>
+      <w:proofErr w:type="spellEnd"/>
+      <w:r>
+        <w:rPr>
+          <w:rFonts w:asciiTheme="minorHAnsi" w:hAnsiTheme="minorHAnsi"/>
+          <w:sz w:val="28"/>
+          <w:szCs w:val="28"/>
+          <w:lang w:val="pl-PL"/>
+        </w:rPr>
+        <w:t>, tym bardziej dało się po nim wariować.</w:t>
+      </w:r>
+    </w:p>
+    <w:p>
+      <w:pPr>
+        <w:pStyle w:val="Body"/>
+        <w:rPr>
+          <w:rFonts w:asciiTheme="minorHAnsi" w:hAnsiTheme="minorHAnsi"/>
+          <w:sz w:val="28"/>
+          <w:szCs w:val="28"/>
+          <w:lang w:val="pl-PL"/>
+        </w:rPr>
+      </w:pPr>
+    </w:p>
+    <w:p>
+      <w:pPr>
+        <w:pStyle w:val="Body"/>
+        <w:rPr>
+          <w:rFonts w:asciiTheme="minorHAnsi" w:hAnsiTheme="minorHAnsi"/>
+          <w:sz w:val="28"/>
+          <w:szCs w:val="28"/>
+          <w:lang w:val="pl-PL"/>
+        </w:rPr>
+      </w:pPr>
+    </w:p>
+    <w:p>
+      <w:pPr>
+        <w:pStyle w:val="Body"/>
+        <w:rPr>
+          <w:rFonts w:asciiTheme="minorHAnsi" w:hAnsiTheme="minorHAnsi"/>
+          <w:sz w:val="28"/>
+          <w:szCs w:val="28"/>
+          <w:lang w:val="pl-PL"/>
+        </w:rPr>
+      </w:pPr>
+    </w:p>
+    <w:p>
+      <w:pPr>
+        <w:pStyle w:val="Body"/>
+        <w:rPr>
+          <w:rFonts w:asciiTheme="minorHAnsi" w:hAnsiTheme="minorHAnsi"/>
+          <w:sz w:val="28"/>
+          <w:szCs w:val="28"/>
+          <w:lang w:val="pl-PL"/>
+        </w:rPr>
+      </w:pPr>
+    </w:p>
+    <w:p>
+      <w:pPr>
+        <w:pStyle w:val="Body"/>
+        <w:rPr>
+          <w:rFonts w:asciiTheme="minorHAnsi" w:hAnsiTheme="minorHAnsi"/>
+          <w:sz w:val="28"/>
+          <w:szCs w:val="28"/>
+          <w:lang w:val="pl-PL"/>
+        </w:rPr>
+      </w:pPr>
+      <w:r>
+        <w:rPr>
+          <w:rFonts w:asciiTheme="minorHAnsi" w:hAnsiTheme="minorHAnsi"/>
+          <w:sz w:val="28"/>
+          <w:szCs w:val="28"/>
+          <w:lang w:val="pl-PL"/>
+        </w:rPr>
+        <w:t xml:space="preserve">Na tej kartce narysuj jak Beta i Bit wariują na </w:t>
+      </w:r>
+      <w:proofErr w:type="spellStart"/>
+      <w:r>
+        <w:rPr>
+          <w:rFonts w:asciiTheme="minorHAnsi" w:hAnsiTheme="minorHAnsi"/>
+          <w:sz w:val="28"/>
+          <w:szCs w:val="28"/>
+          <w:lang w:val="pl-PL"/>
+        </w:rPr>
+        <w:t>rozkładkach</w:t>
+      </w:r>
+      <w:proofErr w:type="spellEnd"/>
+      <w:r>
+        <w:rPr>
+          <w:rFonts w:asciiTheme="minorHAnsi" w:hAnsiTheme="minorHAnsi"/>
+          <w:sz w:val="28"/>
+          <w:szCs w:val="28"/>
+          <w:lang w:val="pl-PL"/>
+        </w:rPr>
+        <w:t>:</w:t>
       </w:r>
     </w:p>
     <w:p>

</xml_diff>